<commit_message>
penambahan pada use case diagram
</commit_message>
<xml_diff>
--- a/Skripsi-1.docx
+++ b/Skripsi-1.docx
@@ -8673,17 +8673,7 @@
           <w:sz w:val="24"/>
           <w:szCs w:val="24"/>
         </w:rPr>
-        <w:t xml:space="preserve">erancang sistem pakar di bidang </w:t>
-      </w:r>
-      <w:bookmarkStart w:id="5" w:name="_GoBack"/>
-      <w:bookmarkEnd w:id="5"/>
-      <w:r>
-        <w:rPr>
-          <w:rFonts w:ascii="Times New Roman" w:eastAsia="Times New Roman" w:hAnsi="Times New Roman" w:cs="Times New Roman"/>
-          <w:sz w:val="24"/>
-          <w:szCs w:val="24"/>
-        </w:rPr>
-        <w:t>dalam</w:t>
+        <w:t>erancang sistem pakar di bidang dalam</w:t>
       </w:r>
       <w:r>
         <w:rPr>
@@ -8794,8 +8784,8 @@
           <w:szCs w:val="24"/>
         </w:rPr>
       </w:pPr>
-      <w:bookmarkStart w:id="6" w:name="_Toc24745354"/>
-      <w:bookmarkStart w:id="7" w:name="_Toc26889916"/>
+      <w:bookmarkStart w:id="5" w:name="_Toc24745354"/>
+      <w:bookmarkStart w:id="6" w:name="_Toc26889916"/>
       <w:r>
         <w:rPr>
           <w:rFonts w:ascii="Times New Roman" w:eastAsia="Times New Roman" w:hAnsi="Times New Roman" w:cs="Times New Roman"/>
@@ -8806,8 +8796,8 @@
         </w:rPr>
         <w:t>Indentifikasi Masalah</w:t>
       </w:r>
+      <w:bookmarkEnd w:id="5"/>
       <w:bookmarkEnd w:id="6"/>
-      <w:bookmarkEnd w:id="7"/>
       <w:r>
         <w:rPr>
           <w:rFonts w:ascii="Times New Roman" w:eastAsia="Times New Roman" w:hAnsi="Times New Roman" w:cs="Times New Roman"/>
@@ -9191,8 +9181,8 @@
           <w:szCs w:val="24"/>
         </w:rPr>
       </w:pPr>
-      <w:bookmarkStart w:id="8" w:name="_Toc24745355"/>
-      <w:bookmarkStart w:id="9" w:name="_Toc26889917"/>
+      <w:bookmarkStart w:id="7" w:name="_Toc24745355"/>
+      <w:bookmarkStart w:id="8" w:name="_Toc26889917"/>
       <w:r>
         <w:rPr>
           <w:rFonts w:ascii="Times New Roman" w:eastAsia="Times New Roman" w:hAnsi="Times New Roman" w:cs="Times New Roman"/>
@@ -9203,8 +9193,8 @@
         </w:rPr>
         <w:t>Maksud Penelitian</w:t>
       </w:r>
+      <w:bookmarkEnd w:id="7"/>
       <w:bookmarkEnd w:id="8"/>
-      <w:bookmarkEnd w:id="9"/>
       <w:r>
         <w:rPr>
           <w:rFonts w:ascii="Times New Roman" w:eastAsia="Times New Roman" w:hAnsi="Times New Roman" w:cs="Times New Roman"/>
@@ -9708,8 +9698,8 @@
           <w:szCs w:val="24"/>
         </w:rPr>
       </w:pPr>
-      <w:bookmarkStart w:id="10" w:name="_Toc24745356"/>
-      <w:bookmarkStart w:id="11" w:name="_Toc26889918"/>
+      <w:bookmarkStart w:id="9" w:name="_Toc24745356"/>
+      <w:bookmarkStart w:id="10" w:name="_Toc26889918"/>
       <w:r>
         <w:rPr>
           <w:rFonts w:ascii="Times New Roman" w:eastAsia="Times New Roman" w:hAnsi="Times New Roman" w:cs="Times New Roman"/>
@@ -9720,8 +9710,8 @@
         </w:rPr>
         <w:t>Batasan Masalah</w:t>
       </w:r>
+      <w:bookmarkEnd w:id="9"/>
       <w:bookmarkEnd w:id="10"/>
-      <w:bookmarkEnd w:id="11"/>
       <w:r>
         <w:rPr>
           <w:rFonts w:ascii="Times New Roman" w:eastAsia="Times New Roman" w:hAnsi="Times New Roman" w:cs="Times New Roman"/>
@@ -9941,6 +9931,15 @@
       <w:r>
         <w:rPr>
           <w:rFonts w:ascii="Times New Roman" w:eastAsia="Times New Roman" w:hAnsi="Times New Roman" w:cs="Times New Roman"/>
+          <w:color w:val="000000"/>
+          <w:sz w:val="24"/>
+          <w:szCs w:val="24"/>
+        </w:rPr>
+        <w:t xml:space="preserve">MySQL sebagai </w:t>
+      </w:r>
+      <w:r>
+        <w:rPr>
+          <w:rFonts w:ascii="Times New Roman" w:eastAsia="Times New Roman" w:hAnsi="Times New Roman" w:cs="Times New Roman"/>
           <w:i/>
           <w:color w:val="000000"/>
           <w:sz w:val="24"/>
@@ -10126,8 +10125,8 @@
           <w:szCs w:val="24"/>
         </w:rPr>
       </w:pPr>
-      <w:bookmarkStart w:id="12" w:name="_Toc24745357"/>
-      <w:bookmarkStart w:id="13" w:name="_Toc26889919"/>
+      <w:bookmarkStart w:id="11" w:name="_Toc24745357"/>
+      <w:bookmarkStart w:id="12" w:name="_Toc26889919"/>
       <w:r>
         <w:rPr>
           <w:rFonts w:ascii="Times New Roman" w:eastAsia="Times New Roman" w:hAnsi="Times New Roman" w:cs="Times New Roman"/>
@@ -10138,8 +10137,8 @@
         </w:rPr>
         <w:t>Manfaat Penelitian</w:t>
       </w:r>
+      <w:bookmarkEnd w:id="11"/>
       <w:bookmarkEnd w:id="12"/>
-      <w:bookmarkEnd w:id="13"/>
       <w:r>
         <w:rPr>
           <w:rFonts w:ascii="Times New Roman" w:eastAsia="Times New Roman" w:hAnsi="Times New Roman" w:cs="Times New Roman"/>
@@ -10457,8 +10456,8 @@
           <w:szCs w:val="24"/>
         </w:rPr>
       </w:pPr>
-      <w:bookmarkStart w:id="14" w:name="_Toc24745358"/>
-      <w:bookmarkStart w:id="15" w:name="_Toc26889920"/>
+      <w:bookmarkStart w:id="13" w:name="_Toc24745358"/>
+      <w:bookmarkStart w:id="14" w:name="_Toc26889920"/>
       <w:r>
         <w:rPr>
           <w:rFonts w:ascii="Times New Roman" w:eastAsia="Times New Roman" w:hAnsi="Times New Roman" w:cs="Times New Roman"/>
@@ -10469,7 +10468,7 @@
         </w:rPr>
         <w:t>Metode Pe</w:t>
       </w:r>
-      <w:bookmarkEnd w:id="14"/>
+      <w:bookmarkEnd w:id="13"/>
       <w:r>
         <w:rPr>
           <w:rFonts w:ascii="Times New Roman" w:eastAsia="Times New Roman" w:hAnsi="Times New Roman" w:cs="Times New Roman"/>
@@ -10480,7 +10479,7 @@
         </w:rPr>
         <w:t>ngumpulan Data</w:t>
       </w:r>
-      <w:bookmarkEnd w:id="15"/>
+      <w:bookmarkEnd w:id="14"/>
     </w:p>
     <w:p>
       <w:pPr>
@@ -10812,8 +10811,8 @@
           <w:szCs w:val="24"/>
         </w:rPr>
       </w:pPr>
-      <w:bookmarkStart w:id="16" w:name="_Toc24745359"/>
-      <w:bookmarkStart w:id="17" w:name="_Toc26889921"/>
+      <w:bookmarkStart w:id="15" w:name="_Toc24745359"/>
+      <w:bookmarkStart w:id="16" w:name="_Toc26889921"/>
       <w:r>
         <w:rPr>
           <w:rFonts w:ascii="Times New Roman" w:eastAsia="Times New Roman" w:hAnsi="Times New Roman" w:cs="Times New Roman"/>
@@ -10824,8 +10823,8 @@
         </w:rPr>
         <w:t>Kerangka Pemikiran</w:t>
       </w:r>
+      <w:bookmarkEnd w:id="15"/>
       <w:bookmarkEnd w:id="16"/>
-      <w:bookmarkEnd w:id="17"/>
       <w:r>
         <w:rPr>
           <w:rFonts w:ascii="Times New Roman" w:eastAsia="Times New Roman" w:hAnsi="Times New Roman" w:cs="Times New Roman"/>
@@ -10900,8 +10899,8 @@
           <w:szCs w:val="24"/>
         </w:rPr>
       </w:pPr>
-      <w:bookmarkStart w:id="18" w:name="_Toc24745360"/>
-      <w:bookmarkStart w:id="19" w:name="_Toc26889922"/>
+      <w:bookmarkStart w:id="17" w:name="_Toc24745360"/>
+      <w:bookmarkStart w:id="18" w:name="_Toc26889922"/>
       <w:r>
         <w:rPr>
           <w:rFonts w:ascii="Times New Roman" w:eastAsia="Times New Roman" w:hAnsi="Times New Roman" w:cs="Times New Roman"/>
@@ -10912,8 +10911,8 @@
         </w:rPr>
         <w:t>Sistematika Penulisan</w:t>
       </w:r>
+      <w:bookmarkEnd w:id="17"/>
       <w:bookmarkEnd w:id="18"/>
-      <w:bookmarkEnd w:id="19"/>
       <w:r>
         <w:rPr>
           <w:rFonts w:ascii="Times New Roman" w:eastAsia="Times New Roman" w:hAnsi="Times New Roman" w:cs="Times New Roman"/>
@@ -11230,7 +11229,7 @@
           <w:szCs w:val="28"/>
         </w:rPr>
       </w:pPr>
-      <w:bookmarkStart w:id="20" w:name="_Toc26889923"/>
+      <w:bookmarkStart w:id="19" w:name="_Toc26889923"/>
       <w:r>
         <w:rPr>
           <w:rFonts w:ascii="Times New Roman" w:hAnsi="Times New Roman" w:cs="Times New Roman"/>
@@ -11276,7 +11275,7 @@
         </w:rPr>
         <w:t>LANDASAN TEORI</w:t>
       </w:r>
-      <w:bookmarkEnd w:id="20"/>
+      <w:bookmarkEnd w:id="19"/>
     </w:p>
     <w:p>
       <w:pPr>
@@ -11307,7 +11306,7 @@
         </w:rPr>
         <w:t xml:space="preserve"> </w:t>
       </w:r>
-      <w:bookmarkStart w:id="21" w:name="_Toc26889924"/>
+      <w:bookmarkStart w:id="20" w:name="_Toc26889924"/>
       <w:r>
         <w:rPr>
           <w:rFonts w:ascii="Times New Roman" w:hAnsi="Times New Roman" w:cs="Times New Roman"/>
@@ -11319,7 +11318,7 @@
         </w:rPr>
         <w:t>Sistem Pakar</w:t>
       </w:r>
-      <w:bookmarkEnd w:id="21"/>
+      <w:bookmarkEnd w:id="20"/>
     </w:p>
     <w:p>
       <w:pPr>
@@ -11342,12 +11341,12 @@
           <w:szCs w:val="24"/>
         </w:rPr>
       </w:pPr>
-      <w:bookmarkStart w:id="22" w:name="_Toc26881851"/>
-      <w:bookmarkStart w:id="23" w:name="_Toc26881932"/>
-      <w:bookmarkStart w:id="24" w:name="_Toc26889925"/>
+      <w:bookmarkStart w:id="21" w:name="_Toc26881851"/>
+      <w:bookmarkStart w:id="22" w:name="_Toc26881932"/>
+      <w:bookmarkStart w:id="23" w:name="_Toc26889925"/>
+      <w:bookmarkEnd w:id="21"/>
       <w:bookmarkEnd w:id="22"/>
       <w:bookmarkEnd w:id="23"/>
-      <w:bookmarkEnd w:id="24"/>
     </w:p>
     <w:p>
       <w:pPr>
@@ -11370,12 +11369,12 @@
           <w:szCs w:val="24"/>
         </w:rPr>
       </w:pPr>
-      <w:bookmarkStart w:id="25" w:name="_Toc26881852"/>
-      <w:bookmarkStart w:id="26" w:name="_Toc26881933"/>
-      <w:bookmarkStart w:id="27" w:name="_Toc26889926"/>
+      <w:bookmarkStart w:id="24" w:name="_Toc26881852"/>
+      <w:bookmarkStart w:id="25" w:name="_Toc26881933"/>
+      <w:bookmarkStart w:id="26" w:name="_Toc26889926"/>
+      <w:bookmarkEnd w:id="24"/>
       <w:bookmarkEnd w:id="25"/>
       <w:bookmarkEnd w:id="26"/>
-      <w:bookmarkEnd w:id="27"/>
     </w:p>
     <w:p>
       <w:pPr>
@@ -11398,12 +11397,12 @@
           <w:szCs w:val="24"/>
         </w:rPr>
       </w:pPr>
-      <w:bookmarkStart w:id="28" w:name="_Toc26881853"/>
-      <w:bookmarkStart w:id="29" w:name="_Toc26881934"/>
-      <w:bookmarkStart w:id="30" w:name="_Toc26889927"/>
+      <w:bookmarkStart w:id="27" w:name="_Toc26881853"/>
+      <w:bookmarkStart w:id="28" w:name="_Toc26881934"/>
+      <w:bookmarkStart w:id="29" w:name="_Toc26889927"/>
+      <w:bookmarkEnd w:id="27"/>
       <w:bookmarkEnd w:id="28"/>
       <w:bookmarkEnd w:id="29"/>
-      <w:bookmarkEnd w:id="30"/>
     </w:p>
     <w:p>
       <w:pPr>
@@ -11423,7 +11422,7 @@
           <w:sz w:val="24"/>
         </w:rPr>
       </w:pPr>
-      <w:bookmarkStart w:id="31" w:name="_Toc26889928"/>
+      <w:bookmarkStart w:id="30" w:name="_Toc26889928"/>
       <w:r>
         <w:rPr>
           <w:rFonts w:ascii="Times New Roman" w:hAnsi="Times New Roman" w:cs="Times New Roman"/>
@@ -11434,187 +11433,179 @@
         </w:rPr>
         <w:t>Pengertian Sistem Pakar</w:t>
       </w:r>
+      <w:bookmarkEnd w:id="30"/>
+    </w:p>
+    <w:p>
+      <w:pPr>
+        <w:spacing w:after="0" w:line="480" w:lineRule="auto"/>
+      </w:pPr>
+    </w:p>
+    <w:p>
+      <w:pPr>
+        <w:spacing w:line="480" w:lineRule="auto"/>
+        <w:ind w:firstLine="567"/>
+        <w:jc w:val="both"/>
+        <w:rPr>
+          <w:rFonts w:ascii="Times New Roman" w:hAnsi="Times New Roman" w:cs="Times New Roman"/>
+          <w:sz w:val="24"/>
+          <w:szCs w:val="24"/>
+        </w:rPr>
+      </w:pPr>
+      <w:r>
+        <w:rPr>
+          <w:rFonts w:ascii="Times New Roman" w:hAnsi="Times New Roman" w:cs="Times New Roman"/>
+          <w:sz w:val="24"/>
+          <w:szCs w:val="24"/>
+        </w:rPr>
+        <w:t>Sistem pakar termasuk kedalam pengelompokan kecerdasan buatan yang mempunyai kemampuan khusus untuk menyelesaikan kondisi permasalahan yang ada</w:t>
+      </w:r>
+      <w:r>
+        <w:rPr>
+          <w:rFonts w:ascii="Times New Roman" w:hAnsi="Times New Roman" w:cs="Times New Roman"/>
+          <w:sz w:val="24"/>
+          <w:szCs w:val="24"/>
+        </w:rPr>
+        <w:t xml:space="preserve"> </w:t>
+      </w:r>
+      <w:r>
+        <w:rPr>
+          <w:rFonts w:ascii="Times New Roman" w:hAnsi="Times New Roman" w:cs="Times New Roman"/>
+          <w:sz w:val="24"/>
+          <w:szCs w:val="24"/>
+        </w:rPr>
+        <w:t>(Gede &amp; Divayana</w:t>
+      </w:r>
+      <w:proofErr w:type="gramStart"/>
+      <w:r>
+        <w:rPr>
+          <w:rFonts w:ascii="Times New Roman" w:hAnsi="Times New Roman" w:cs="Times New Roman"/>
+          <w:sz w:val="24"/>
+          <w:szCs w:val="24"/>
+        </w:rPr>
+        <w:t>,2014</w:t>
+      </w:r>
+      <w:proofErr w:type="gramEnd"/>
+      <w:r>
+        <w:rPr>
+          <w:rFonts w:ascii="Times New Roman" w:hAnsi="Times New Roman" w:cs="Times New Roman"/>
+          <w:sz w:val="24"/>
+          <w:szCs w:val="24"/>
+        </w:rPr>
+        <w:t>)</w:t>
+      </w:r>
+    </w:p>
+    <w:p>
+      <w:pPr>
+        <w:spacing w:line="480" w:lineRule="auto"/>
+        <w:ind w:firstLine="567"/>
+        <w:jc w:val="both"/>
+        <w:rPr>
+          <w:rFonts w:ascii="Times New Roman" w:hAnsi="Times New Roman" w:cs="Times New Roman"/>
+          <w:sz w:val="24"/>
+          <w:szCs w:val="24"/>
+        </w:rPr>
+      </w:pPr>
+      <w:r>
+        <w:rPr>
+          <w:rFonts w:ascii="Times New Roman" w:hAnsi="Times New Roman" w:cs="Times New Roman"/>
+          <w:sz w:val="24"/>
+          <w:szCs w:val="24"/>
+        </w:rPr>
+        <w:t>Sistem pakar adalah bagian yang terdapat pada kecerdasan buatan yang diperuntukkan dalam pendiagnosaan kerusakan sistem dan sebagai solusi permasalahan (Divya &amp; Sreekumar</w:t>
+      </w:r>
+      <w:proofErr w:type="gramStart"/>
+      <w:r>
+        <w:rPr>
+          <w:rFonts w:ascii="Times New Roman" w:hAnsi="Times New Roman" w:cs="Times New Roman"/>
+          <w:sz w:val="24"/>
+          <w:szCs w:val="24"/>
+        </w:rPr>
+        <w:t>,2014</w:t>
+      </w:r>
+      <w:proofErr w:type="gramEnd"/>
+      <w:r>
+        <w:rPr>
+          <w:rFonts w:ascii="Times New Roman" w:hAnsi="Times New Roman" w:cs="Times New Roman"/>
+          <w:sz w:val="24"/>
+          <w:szCs w:val="24"/>
+        </w:rPr>
+        <w:t>).</w:t>
+      </w:r>
+    </w:p>
+    <w:p>
+      <w:pPr>
+        <w:spacing w:line="480" w:lineRule="auto"/>
+        <w:jc w:val="both"/>
+        <w:rPr>
+          <w:rFonts w:ascii="Times New Roman" w:eastAsia="Times New Roman" w:hAnsi="Times New Roman" w:cs="Times New Roman"/>
+          <w:bCs/>
+          <w:sz w:val="24"/>
+          <w:szCs w:val="24"/>
+        </w:rPr>
+      </w:pPr>
+      <w:r>
+        <w:rPr>
+          <w:rFonts w:ascii="Times New Roman" w:eastAsia="Times New Roman" w:hAnsi="Times New Roman" w:cs="Times New Roman"/>
+          <w:b/>
+          <w:sz w:val="24"/>
+          <w:szCs w:val="24"/>
+        </w:rPr>
+        <w:tab/>
+      </w:r>
+      <w:bookmarkStart w:id="31" w:name="_Hlk26305780"/>
+      <w:r>
+        <w:rPr>
+          <w:rFonts w:ascii="Times New Roman" w:eastAsia="Times New Roman" w:hAnsi="Times New Roman" w:cs="Times New Roman"/>
+          <w:bCs/>
+          <w:sz w:val="24"/>
+          <w:szCs w:val="24"/>
+        </w:rPr>
+        <w:t xml:space="preserve">Sistem Pakar adalah </w:t>
+      </w:r>
+      <w:r>
+        <w:rPr>
+          <w:rFonts w:ascii="Times New Roman" w:eastAsia="Times New Roman" w:hAnsi="Times New Roman" w:cs="Times New Roman"/>
+          <w:bCs/>
+          <w:i/>
+          <w:iCs/>
+          <w:sz w:val="24"/>
+          <w:szCs w:val="24"/>
+        </w:rPr>
+        <w:t>System</w:t>
+      </w:r>
+      <w:r>
+        <w:rPr>
+          <w:rFonts w:ascii="Times New Roman" w:eastAsia="Times New Roman" w:hAnsi="Times New Roman" w:cs="Times New Roman"/>
+          <w:bCs/>
+          <w:sz w:val="24"/>
+          <w:szCs w:val="24"/>
+        </w:rPr>
+        <w:t xml:space="preserve"> yang kinerjanya mengadopsi keahlian yang dimiliki seorang pakar dalam bidang tertentu ke dalam sistem atau program computer yang disajikan dengan tampikan yang dapat digunakan oleh pengguna dapat membuat sebuah keputusan atau menentukan layaknya seorang pakar (Anik Andriani</w:t>
+      </w:r>
+      <w:proofErr w:type="gramStart"/>
+      <w:r>
+        <w:rPr>
+          <w:rFonts w:ascii="Times New Roman" w:eastAsia="Times New Roman" w:hAnsi="Times New Roman" w:cs="Times New Roman"/>
+          <w:bCs/>
+          <w:sz w:val="24"/>
+          <w:szCs w:val="24"/>
+        </w:rPr>
+        <w:t>,2016</w:t>
+      </w:r>
+      <w:proofErr w:type="gramEnd"/>
+      <w:r>
+        <w:rPr>
+          <w:rFonts w:ascii="Times New Roman" w:eastAsia="Times New Roman" w:hAnsi="Times New Roman" w:cs="Times New Roman"/>
+          <w:bCs/>
+          <w:sz w:val="24"/>
+          <w:szCs w:val="24"/>
+        </w:rPr>
+        <w:t>).</w:t>
+      </w:r>
       <w:bookmarkEnd w:id="31"/>
     </w:p>
     <w:p>
       <w:pPr>
-        <w:spacing w:after="0" w:line="480" w:lineRule="auto"/>
-      </w:pPr>
-    </w:p>
-    <w:p>
-      <w:pPr>
-        <w:spacing w:line="480" w:lineRule="auto"/>
-        <w:ind w:firstLine="567"/>
-        <w:jc w:val="both"/>
-        <w:rPr>
-          <w:rFonts w:ascii="Times New Roman" w:hAnsi="Times New Roman" w:cs="Times New Roman"/>
-          <w:sz w:val="24"/>
-          <w:szCs w:val="24"/>
-        </w:rPr>
-      </w:pPr>
-      <w:r>
-        <w:rPr>
-          <w:rFonts w:ascii="Times New Roman" w:hAnsi="Times New Roman" w:cs="Times New Roman"/>
-          <w:sz w:val="24"/>
-          <w:szCs w:val="24"/>
-        </w:rPr>
-        <w:t>Sistem pakar termasuk kedalam pengelompokan kecerdasan buatan yang mempunyai kemampuan khusus untuk menyelesaikan kondisi permasalahan yang ada</w:t>
-      </w:r>
-      <w:r>
-        <w:rPr>
-          <w:rFonts w:ascii="Times New Roman" w:hAnsi="Times New Roman" w:cs="Times New Roman"/>
-          <w:sz w:val="24"/>
-          <w:szCs w:val="24"/>
-        </w:rPr>
-        <w:t xml:space="preserve"> </w:t>
-      </w:r>
-      <w:r>
-        <w:rPr>
-          <w:rFonts w:ascii="Times New Roman" w:hAnsi="Times New Roman" w:cs="Times New Roman"/>
-          <w:sz w:val="24"/>
-          <w:szCs w:val="24"/>
-        </w:rPr>
-        <w:t>(Gede &amp; Divayana</w:t>
-      </w:r>
-      <w:proofErr w:type="gramStart"/>
-      <w:r>
-        <w:rPr>
-          <w:rFonts w:ascii="Times New Roman" w:hAnsi="Times New Roman" w:cs="Times New Roman"/>
-          <w:sz w:val="24"/>
-          <w:szCs w:val="24"/>
-        </w:rPr>
-        <w:t>,2014</w:t>
-      </w:r>
-      <w:proofErr w:type="gramEnd"/>
-      <w:r>
-        <w:rPr>
-          <w:rFonts w:ascii="Times New Roman" w:hAnsi="Times New Roman" w:cs="Times New Roman"/>
-          <w:sz w:val="24"/>
-          <w:szCs w:val="24"/>
-        </w:rPr>
-        <w:t xml:space="preserve">). </w:t>
-      </w:r>
-      <w:r>
-        <w:rPr>
-          <w:rFonts w:ascii="Times New Roman" w:hAnsi="Times New Roman" w:cs="Times New Roman"/>
-          <w:sz w:val="24"/>
-          <w:szCs w:val="24"/>
-        </w:rPr>
-        <w:t>Ada juga yang menjelaskan bahawa:</w:t>
-      </w:r>
-    </w:p>
-    <w:p>
-      <w:pPr>
-        <w:spacing w:line="480" w:lineRule="auto"/>
-        <w:ind w:firstLine="567"/>
-        <w:jc w:val="both"/>
-        <w:rPr>
-          <w:rFonts w:ascii="Times New Roman" w:hAnsi="Times New Roman" w:cs="Times New Roman"/>
-          <w:sz w:val="24"/>
-          <w:szCs w:val="24"/>
-        </w:rPr>
-      </w:pPr>
-      <w:r>
-        <w:rPr>
-          <w:rFonts w:ascii="Times New Roman" w:hAnsi="Times New Roman" w:cs="Times New Roman"/>
-          <w:sz w:val="24"/>
-          <w:szCs w:val="24"/>
-        </w:rPr>
-        <w:t>Sistem pakar adalah bagian yang terdapat pada kecerdasan buatan yang diperuntukkan dalam pendiagnosaan kerusakan sistem dan sebagai solusi permasalahan (Divya &amp; Sreekumar</w:t>
-      </w:r>
-      <w:proofErr w:type="gramStart"/>
-      <w:r>
-        <w:rPr>
-          <w:rFonts w:ascii="Times New Roman" w:hAnsi="Times New Roman" w:cs="Times New Roman"/>
-          <w:sz w:val="24"/>
-          <w:szCs w:val="24"/>
-        </w:rPr>
-        <w:t>,2014</w:t>
-      </w:r>
-      <w:proofErr w:type="gramEnd"/>
-      <w:r>
-        <w:rPr>
-          <w:rFonts w:ascii="Times New Roman" w:hAnsi="Times New Roman" w:cs="Times New Roman"/>
-          <w:sz w:val="24"/>
-          <w:szCs w:val="24"/>
-        </w:rPr>
-        <w:t>).</w:t>
-      </w:r>
-    </w:p>
-    <w:p>
-      <w:pPr>
-        <w:spacing w:line="480" w:lineRule="auto"/>
-        <w:jc w:val="both"/>
-        <w:rPr>
-          <w:rFonts w:ascii="Times New Roman" w:eastAsia="Times New Roman" w:hAnsi="Times New Roman" w:cs="Times New Roman"/>
-          <w:bCs/>
-          <w:sz w:val="24"/>
-          <w:szCs w:val="24"/>
-        </w:rPr>
-      </w:pPr>
-      <w:r>
-        <w:rPr>
-          <w:rFonts w:ascii="Times New Roman" w:eastAsia="Times New Roman" w:hAnsi="Times New Roman" w:cs="Times New Roman"/>
-          <w:b/>
-          <w:sz w:val="24"/>
-          <w:szCs w:val="24"/>
-        </w:rPr>
-        <w:tab/>
-      </w:r>
-      <w:bookmarkStart w:id="32" w:name="_Hlk26305780"/>
-      <w:r>
-        <w:rPr>
-          <w:rFonts w:ascii="Times New Roman" w:eastAsia="Times New Roman" w:hAnsi="Times New Roman" w:cs="Times New Roman"/>
-          <w:bCs/>
-          <w:sz w:val="24"/>
-          <w:szCs w:val="24"/>
-        </w:rPr>
-        <w:t xml:space="preserve">Sistem Pakar adalah </w:t>
-      </w:r>
-      <w:r>
-        <w:rPr>
-          <w:rFonts w:ascii="Times New Roman" w:eastAsia="Times New Roman" w:hAnsi="Times New Roman" w:cs="Times New Roman"/>
-          <w:bCs/>
-          <w:i/>
-          <w:iCs/>
-          <w:sz w:val="24"/>
-          <w:szCs w:val="24"/>
-        </w:rPr>
-        <w:t>System</w:t>
-      </w:r>
-      <w:r>
-        <w:rPr>
-          <w:rFonts w:ascii="Times New Roman" w:eastAsia="Times New Roman" w:hAnsi="Times New Roman" w:cs="Times New Roman"/>
-          <w:bCs/>
-          <w:sz w:val="24"/>
-          <w:szCs w:val="24"/>
-        </w:rPr>
-        <w:t xml:space="preserve"> yang kinerjanya mengadopsi keahlian yang dimiliki seorang pakar dalam bidang tertentu ke dalam sistem atau program computer yang disajikan dengan tampikan yang dapat digunakan oleh pengguna dapat membuat sebuah keputusan atau menentukan layaknya seorang pakar (Anik Andriani</w:t>
-      </w:r>
-      <w:proofErr w:type="gramStart"/>
-      <w:r>
-        <w:rPr>
-          <w:rFonts w:ascii="Times New Roman" w:eastAsia="Times New Roman" w:hAnsi="Times New Roman" w:cs="Times New Roman"/>
-          <w:bCs/>
-          <w:sz w:val="24"/>
-          <w:szCs w:val="24"/>
-        </w:rPr>
-        <w:t>,2016</w:t>
-      </w:r>
-      <w:proofErr w:type="gramEnd"/>
-      <w:r>
-        <w:rPr>
-          <w:rFonts w:ascii="Times New Roman" w:eastAsia="Times New Roman" w:hAnsi="Times New Roman" w:cs="Times New Roman"/>
-          <w:bCs/>
-          <w:sz w:val="24"/>
-          <w:szCs w:val="24"/>
-        </w:rPr>
-        <w:t>).</w:t>
-      </w:r>
-      <w:bookmarkEnd w:id="32"/>
-    </w:p>
-    <w:p>
-      <w:pPr>
         <w:spacing w:line="480" w:lineRule="auto"/>
         <w:ind w:firstLine="426"/>
         <w:jc w:val="both"/>
@@ -11625,7 +11616,7 @@
           <w:szCs w:val="24"/>
         </w:rPr>
       </w:pPr>
-      <w:bookmarkStart w:id="33" w:name="_Hlk26305808"/>
+      <w:bookmarkStart w:id="32" w:name="_Hlk26305808"/>
       <w:proofErr w:type="gramStart"/>
       <w:r>
         <w:rPr>
@@ -11667,19 +11658,135 @@
         <w:t>, 2016)</w:t>
       </w:r>
     </w:p>
-    <w:bookmarkEnd w:id="33"/>
+    <w:bookmarkEnd w:id="32"/>
+    <w:p>
+      <w:pPr>
+        <w:spacing w:line="480" w:lineRule="auto"/>
+        <w:jc w:val="both"/>
+        <w:rPr>
+          <w:rFonts w:ascii="Times New Roman" w:eastAsia="Times New Roman" w:hAnsi="Times New Roman" w:cs="Times New Roman"/>
+          <w:bCs/>
+          <w:sz w:val="24"/>
+          <w:szCs w:val="24"/>
+        </w:rPr>
+      </w:pPr>
+      <w:r>
+        <w:rPr>
+          <w:rFonts w:ascii="Times New Roman" w:eastAsia="Times New Roman" w:hAnsi="Times New Roman" w:cs="Times New Roman"/>
+          <w:bCs/>
+          <w:sz w:val="24"/>
+          <w:szCs w:val="24"/>
+        </w:rPr>
+        <w:t xml:space="preserve"> </w:t>
+      </w:r>
+      <w:r>
+        <w:rPr>
+          <w:rFonts w:ascii="Times New Roman" w:eastAsia="Times New Roman" w:hAnsi="Times New Roman" w:cs="Times New Roman"/>
+          <w:bCs/>
+          <w:sz w:val="24"/>
+          <w:szCs w:val="24"/>
+        </w:rPr>
+        <w:tab/>
+      </w:r>
+      <w:proofErr w:type="gramStart"/>
+      <w:r>
+        <w:rPr>
+          <w:rFonts w:ascii="Times New Roman" w:eastAsia="Times New Roman" w:hAnsi="Times New Roman" w:cs="Times New Roman"/>
+          <w:bCs/>
+          <w:sz w:val="24"/>
+          <w:szCs w:val="24"/>
+        </w:rPr>
+        <w:t>sistem</w:t>
+      </w:r>
+      <w:proofErr w:type="gramEnd"/>
+      <w:r>
+        <w:rPr>
+          <w:rFonts w:ascii="Times New Roman" w:eastAsia="Times New Roman" w:hAnsi="Times New Roman" w:cs="Times New Roman"/>
+          <w:bCs/>
+          <w:sz w:val="24"/>
+          <w:szCs w:val="24"/>
+        </w:rPr>
+        <w:t xml:space="preserve"> pakar adalah program computer yang mensimulasi penilaian dan perilaku manusia atau organisasi yang memiliki pengetahuan dan pengalaman ahli dalam bidan tertentu</w:t>
+      </w:r>
+      <w:r>
+        <w:rPr>
+          <w:rFonts w:ascii="Times New Roman" w:eastAsia="Times New Roman" w:hAnsi="Times New Roman" w:cs="Times New Roman"/>
+          <w:bCs/>
+          <w:sz w:val="24"/>
+          <w:szCs w:val="24"/>
+        </w:rPr>
+        <w:t>, (Budiharto dan Suhartono, 2014)</w:t>
+      </w:r>
+      <w:r>
+        <w:rPr>
+          <w:rFonts w:ascii="Times New Roman" w:eastAsia="Times New Roman" w:hAnsi="Times New Roman" w:cs="Times New Roman"/>
+          <w:bCs/>
+          <w:sz w:val="24"/>
+          <w:szCs w:val="24"/>
+        </w:rPr>
+        <w:t>.</w:t>
+      </w:r>
+    </w:p>
     <w:p>
       <w:pPr>
         <w:spacing w:line="480" w:lineRule="auto"/>
         <w:ind w:firstLine="426"/>
         <w:jc w:val="both"/>
         <w:rPr>
+          <w:rFonts w:ascii="Times New Roman" w:hAnsi="Times New Roman" w:cs="Times New Roman"/>
+          <w:sz w:val="24"/>
+          <w:szCs w:val="24"/>
+          <w:shd w:val="clear" w:color="auto" w:fill="FFFFFF"/>
+        </w:rPr>
+      </w:pPr>
+      <w:proofErr w:type="gramStart"/>
+      <w:r>
+        <w:rPr>
+          <w:rFonts w:ascii="Times New Roman" w:hAnsi="Times New Roman" w:cs="Times New Roman"/>
+          <w:sz w:val="24"/>
+          <w:szCs w:val="24"/>
+          <w:shd w:val="clear" w:color="auto" w:fill="FFFFFF"/>
+        </w:rPr>
+        <w:t xml:space="preserve">Sistem pakar adalah suatu program komputer berbasis pengetahuan yang berusaha seorang pakar ke komputer, agar komputer dapat menyelesaikan </w:t>
+      </w:r>
+      <w:r>
+        <w:rPr>
+          <w:rFonts w:ascii="Times New Roman" w:hAnsi="Times New Roman" w:cs="Times New Roman"/>
+          <w:sz w:val="24"/>
+          <w:szCs w:val="24"/>
+          <w:shd w:val="clear" w:color="auto" w:fill="FFFFFF"/>
+        </w:rPr>
+        <w:lastRenderedPageBreak/>
+        <w:t>masalah seperti yang biasa dilakukan oleh seorang pakar.</w:t>
+      </w:r>
+      <w:proofErr w:type="gramEnd"/>
+      <w:r>
+        <w:rPr>
+          <w:rFonts w:ascii="Times New Roman" w:hAnsi="Times New Roman" w:cs="Times New Roman"/>
+          <w:sz w:val="24"/>
+          <w:szCs w:val="24"/>
+          <w:shd w:val="clear" w:color="auto" w:fill="FFFFFF"/>
+        </w:rPr>
+        <w:t xml:space="preserve"> Seperti hal nya seorang pakar, sistem pakar terfokus pada suatu dominan masalah yang spesifik</w:t>
+      </w:r>
+      <w:r>
+        <w:rPr>
+          <w:rFonts w:ascii="Times New Roman" w:hAnsi="Times New Roman" w:cs="Times New Roman"/>
+          <w:sz w:val="24"/>
+          <w:szCs w:val="24"/>
+          <w:shd w:val="clear" w:color="auto" w:fill="FFFFFF"/>
+        </w:rPr>
+        <w:t>,</w:t>
+      </w:r>
+      <w:r>
+        <w:rPr>
           <w:rFonts w:ascii="Times New Roman" w:eastAsia="Times New Roman" w:hAnsi="Times New Roman" w:cs="Times New Roman"/>
           <w:bCs/>
           <w:sz w:val="24"/>
           <w:szCs w:val="24"/>
         </w:rPr>
-      </w:pPr>
+        <w:t xml:space="preserve"> </w:t>
+      </w:r>
       <w:r>
         <w:rPr>
           <w:rFonts w:ascii="Times New Roman" w:eastAsia="Times New Roman" w:hAnsi="Times New Roman" w:cs="Times New Roman"/>
@@ -11687,7 +11794,7 @@
           <w:sz w:val="24"/>
           <w:szCs w:val="24"/>
         </w:rPr>
-        <w:t xml:space="preserve">Menurut Budiharto dan </w:t>
+        <w:t xml:space="preserve">(Minarni dan </w:t>
       </w:r>
       <w:proofErr w:type="gramStart"/>
       <w:r>
@@ -11697,7 +11804,7 @@
           <w:sz w:val="24"/>
           <w:szCs w:val="24"/>
         </w:rPr>
-        <w:t>Suhartono(</w:t>
+        <w:t>hidayat ,2013:27</w:t>
       </w:r>
       <w:proofErr w:type="gramEnd"/>
       <w:r>
@@ -11707,7 +11814,16 @@
           <w:sz w:val="24"/>
           <w:szCs w:val="24"/>
         </w:rPr>
-        <w:t>2014), menyatakan sistem pakar adalah program computer yang mensimulasi penilaian dan perilaku manusia atau organisasi yang memiliki pengetahuan dan pengalaman ahli dalam bidan tertentu.</w:t>
+        <w:t>)</w:t>
+      </w:r>
+      <w:r>
+        <w:rPr>
+          <w:rFonts w:ascii="Times New Roman" w:hAnsi="Times New Roman" w:cs="Times New Roman"/>
+          <w:sz w:val="24"/>
+          <w:szCs w:val="24"/>
+          <w:shd w:val="clear" w:color="auto" w:fill="FFFFFF"/>
+        </w:rPr>
+        <w:t>.</w:t>
       </w:r>
     </w:p>
     <w:p>
@@ -11716,69 +11832,6 @@
         <w:ind w:firstLine="426"/>
         <w:jc w:val="both"/>
         <w:rPr>
-          <w:rFonts w:ascii="Times New Roman" w:hAnsi="Times New Roman" w:cs="Times New Roman"/>
-          <w:sz w:val="24"/>
-          <w:szCs w:val="24"/>
-          <w:shd w:val="clear" w:color="auto" w:fill="FFFFFF"/>
-        </w:rPr>
-      </w:pPr>
-      <w:proofErr w:type="gramStart"/>
-      <w:r>
-        <w:rPr>
-          <w:rFonts w:ascii="Times New Roman" w:eastAsia="Times New Roman" w:hAnsi="Times New Roman" w:cs="Times New Roman"/>
-          <w:bCs/>
-          <w:sz w:val="24"/>
-          <w:szCs w:val="24"/>
-        </w:rPr>
-        <w:t xml:space="preserve">Menurut Minarni dan hidayat (2013:27), </w:t>
-      </w:r>
-      <w:r>
-        <w:rPr>
-          <w:rFonts w:ascii="Times New Roman" w:hAnsi="Times New Roman" w:cs="Times New Roman"/>
-          <w:sz w:val="24"/>
-          <w:szCs w:val="24"/>
-          <w:shd w:val="clear" w:color="auto" w:fill="FFFFFF"/>
-        </w:rPr>
-        <w:t xml:space="preserve">Sistem pakar adalah suatu program komputer berbasis pengetahuan yang berusaha seorang pakar ke komputer, agar </w:t>
-      </w:r>
-      <w:r>
-        <w:rPr>
-          <w:rFonts w:ascii="Times New Roman" w:hAnsi="Times New Roman" w:cs="Times New Roman"/>
-          <w:sz w:val="24"/>
-          <w:szCs w:val="24"/>
-          <w:shd w:val="clear" w:color="auto" w:fill="FFFFFF"/>
-        </w:rPr>
-        <w:lastRenderedPageBreak/>
-        <w:t>komputer dapat menyelesaikan masalah seperti yang biasa dilakukan oleh seorang pakar.</w:t>
-      </w:r>
-      <w:proofErr w:type="gramEnd"/>
-      <w:r>
-        <w:rPr>
-          <w:rFonts w:ascii="Times New Roman" w:hAnsi="Times New Roman" w:cs="Times New Roman"/>
-          <w:sz w:val="24"/>
-          <w:szCs w:val="24"/>
-          <w:shd w:val="clear" w:color="auto" w:fill="FFFFFF"/>
-        </w:rPr>
-        <w:t xml:space="preserve"> </w:t>
-      </w:r>
-      <w:proofErr w:type="gramStart"/>
-      <w:r>
-        <w:rPr>
-          <w:rFonts w:ascii="Times New Roman" w:hAnsi="Times New Roman" w:cs="Times New Roman"/>
-          <w:sz w:val="24"/>
-          <w:szCs w:val="24"/>
-          <w:shd w:val="clear" w:color="auto" w:fill="FFFFFF"/>
-        </w:rPr>
-        <w:t>Seperti hal nya seorang pakar, sistem pakar terfokus pada suatu dominan masalah yang spesifik.</w:t>
-      </w:r>
-      <w:proofErr w:type="gramEnd"/>
-    </w:p>
-    <w:p>
-      <w:pPr>
-        <w:spacing w:line="480" w:lineRule="auto"/>
-        <w:ind w:firstLine="426"/>
-        <w:jc w:val="both"/>
-        <w:rPr>
           <w:rFonts w:ascii="Times New Roman" w:eastAsia="Times New Roman" w:hAnsi="Times New Roman" w:cs="Times New Roman"/>
           <w:bCs/>
           <w:sz w:val="24"/>
@@ -11868,6 +11921,30 @@
           <w:szCs w:val="24"/>
         </w:rPr>
       </w:pPr>
+      <w:r>
+        <w:rPr>
+          <w:rFonts w:ascii="Times New Roman" w:eastAsia="Times New Roman" w:hAnsi="Times New Roman" w:cs="Times New Roman"/>
+          <w:sz w:val="24"/>
+          <w:szCs w:val="24"/>
+        </w:rPr>
+        <w:t>Berdasarkan pengertian para peneliti maka</w:t>
+      </w:r>
+      <w:r>
+        <w:rPr>
+          <w:rFonts w:ascii="Times New Roman" w:eastAsia="Times New Roman" w:hAnsi="Times New Roman" w:cs="Times New Roman"/>
+          <w:sz w:val="24"/>
+          <w:szCs w:val="24"/>
+        </w:rPr>
+        <w:t xml:space="preserve"> Dapat </w:t>
+      </w:r>
+      <w:r>
+        <w:rPr>
+          <w:rFonts w:ascii="Times New Roman" w:eastAsia="Times New Roman" w:hAnsi="Times New Roman" w:cs="Times New Roman"/>
+          <w:sz w:val="24"/>
+          <w:szCs w:val="24"/>
+        </w:rPr>
+        <w:t xml:space="preserve">di </w:t>
+      </w:r>
       <w:proofErr w:type="gramStart"/>
       <w:r>
         <w:rPr>
@@ -11875,9 +11952,25 @@
           <w:sz w:val="24"/>
           <w:szCs w:val="24"/>
         </w:rPr>
-        <w:t>Berdasarkan penjelasan yang telah dipaparkan di atas, Dapat dinyatakan bahwa sistem pakar adalah sebuah sistem yang dapat memecahkan permasalah dan memberikan solusi dengan menggunakan penalaran berdasarkan ilmu pakar.</w:t>
+        <w:t xml:space="preserve">simpulkan </w:t>
+      </w:r>
+      <w:r>
+        <w:rPr>
+          <w:rFonts w:ascii="Times New Roman" w:eastAsia="Times New Roman" w:hAnsi="Times New Roman" w:cs="Times New Roman"/>
+          <w:sz w:val="24"/>
+          <w:szCs w:val="24"/>
+        </w:rPr>
+        <w:t xml:space="preserve"> bahwa</w:t>
       </w:r>
       <w:proofErr w:type="gramEnd"/>
+      <w:r>
+        <w:rPr>
+          <w:rFonts w:ascii="Times New Roman" w:eastAsia="Times New Roman" w:hAnsi="Times New Roman" w:cs="Times New Roman"/>
+          <w:sz w:val="24"/>
+          <w:szCs w:val="24"/>
+        </w:rPr>
+        <w:t xml:space="preserve"> sistem pakar adalah sebuah sistem yang dapat memecahkan permasalah dan memberikan solusi dengan menggunakan penalaran berdasarkan ilmu pakar.</w:t>
+      </w:r>
     </w:p>
     <w:p>
       <w:pPr>
@@ -11897,7 +11990,7 @@
           <w:sz w:val="24"/>
         </w:rPr>
       </w:pPr>
-      <w:bookmarkStart w:id="34" w:name="_Toc26889929"/>
+      <w:bookmarkStart w:id="33" w:name="_Toc26889929"/>
       <w:r>
         <w:rPr>
           <w:rFonts w:ascii="Times New Roman" w:hAnsi="Times New Roman" w:cs="Times New Roman"/>
@@ -11908,7 +12001,7 @@
         </w:rPr>
         <w:t>Konsep Dasar Sistem Pakar</w:t>
       </w:r>
-      <w:bookmarkEnd w:id="34"/>
+      <w:bookmarkEnd w:id="33"/>
     </w:p>
     <w:p>
       <w:pPr>
@@ -11928,7 +12021,7 @@
           <w:sz w:val="24"/>
         </w:rPr>
       </w:pPr>
-      <w:bookmarkStart w:id="35" w:name="_Toc26889930"/>
+      <w:bookmarkStart w:id="34" w:name="_Toc26889930"/>
       <w:r>
         <w:rPr>
           <w:rFonts w:ascii="Times New Roman" w:hAnsi="Times New Roman" w:cs="Times New Roman"/>
@@ -11949,7 +12042,7 @@
         </w:rPr>
         <w:t xml:space="preserve"> Sistem Pakar</w:t>
       </w:r>
-      <w:bookmarkEnd w:id="35"/>
+      <w:bookmarkEnd w:id="34"/>
     </w:p>
     <w:p>
       <w:pPr>
@@ -12108,6 +12201,18 @@
     </w:p>
     <w:p>
       <w:pPr>
+        <w:spacing w:line="480" w:lineRule="auto"/>
+        <w:ind w:firstLine="720"/>
+        <w:jc w:val="both"/>
+        <w:rPr>
+          <w:rFonts w:ascii="Times New Roman" w:eastAsia="Times New Roman" w:hAnsi="Times New Roman" w:cs="Times New Roman"/>
+          <w:sz w:val="24"/>
+          <w:szCs w:val="24"/>
+        </w:rPr>
+      </w:pPr>
+    </w:p>
+    <w:p>
+      <w:pPr>
         <w:numPr>
           <w:ilvl w:val="0"/>
           <w:numId w:val="11"/>
@@ -12135,6 +12240,7 @@
           <w:sz w:val="24"/>
           <w:szCs w:val="24"/>
         </w:rPr>
+        <w:lastRenderedPageBreak/>
         <w:t>Lingkungan Konsultasi (</w:t>
       </w:r>
       <w:r>
@@ -12174,7 +12280,6 @@
           <w:sz w:val="24"/>
           <w:szCs w:val="24"/>
         </w:rPr>
-        <w:lastRenderedPageBreak/>
         <w:t>Lingkungan Konsultasi adalah ruang lingkup yang memiliki beberapa komponen-komponen tertentu yang bekerja di dalamnya serta menampilkan hasil dari proses tersebut kepada pengguna sistem.</w:t>
       </w:r>
     </w:p>
@@ -12207,7 +12312,7 @@
           <w:sz w:val="24"/>
         </w:rPr>
       </w:pPr>
-      <w:bookmarkStart w:id="36" w:name="_Toc26889931"/>
+      <w:bookmarkStart w:id="35" w:name="_Toc26889931"/>
       <w:r>
         <w:rPr>
           <w:rFonts w:ascii="Times New Roman" w:eastAsia="Times New Roman" w:hAnsi="Times New Roman" w:cs="Times New Roman"/>
@@ -12218,7 +12323,7 @@
         </w:rPr>
         <w:t>Komponen stuktur Sistem Pakar</w:t>
       </w:r>
-      <w:bookmarkEnd w:id="36"/>
+      <w:bookmarkEnd w:id="35"/>
     </w:p>
     <w:p>
       <w:pPr>
@@ -12378,7 +12483,7 @@
         <w:ind w:firstLine="360"/>
         <w:jc w:val="both"/>
         <w:rPr>
-          <w:rFonts w:ascii="Times New Roman" w:eastAsia="Times New Roman" w:hAnsi="Times New Roman" w:cs="Times New Roman"/>
+          <w:rFonts w:ascii="Times New Roman" w:hAnsi="Times New Roman" w:cs="Times New Roman"/>
           <w:sz w:val="24"/>
           <w:szCs w:val="24"/>
         </w:rPr>
@@ -12437,6 +12542,18 @@
         </w:rPr>
         <w:t xml:space="preserve"> memperoleh fakta baru dari fakta yang telah diketahui.</w:t>
       </w:r>
+    </w:p>
+    <w:p>
+      <w:pPr>
+        <w:spacing w:line="480" w:lineRule="auto"/>
+        <w:ind w:firstLine="360"/>
+        <w:jc w:val="both"/>
+        <w:rPr>
+          <w:rFonts w:ascii="Times New Roman" w:eastAsia="Times New Roman" w:hAnsi="Times New Roman" w:cs="Times New Roman"/>
+          <w:sz w:val="24"/>
+          <w:szCs w:val="24"/>
+        </w:rPr>
+      </w:pPr>
     </w:p>
     <w:p>
       <w:pPr>
@@ -12459,6 +12576,7 @@
           <w:sz w:val="24"/>
           <w:szCs w:val="24"/>
         </w:rPr>
+        <w:lastRenderedPageBreak/>
         <w:t>Akusisi Pengetahuan</w:t>
       </w:r>
     </w:p>
@@ -12480,7 +12598,6 @@
           <w:sz w:val="24"/>
           <w:szCs w:val="24"/>
         </w:rPr>
-        <w:lastRenderedPageBreak/>
         <w:t>Akuisisi pengetahuan (knowledge acquisition) adalah akumulasi, transfer dan transformasi keahlian dalam menyelesaikan masalah dari sumber pengetahuan kedalam program komputer.</w:t>
       </w:r>
       <w:proofErr w:type="gramEnd"/>
@@ -12998,7 +13115,7 @@
           <w:sz w:val="24"/>
         </w:rPr>
       </w:pPr>
-      <w:bookmarkStart w:id="37" w:name="_Toc26889932"/>
+      <w:bookmarkStart w:id="36" w:name="_Toc26889932"/>
       <w:r>
         <w:rPr>
           <w:rFonts w:ascii="Times New Roman" w:eastAsia="Times New Roman" w:hAnsi="Times New Roman" w:cs="Times New Roman"/>
@@ -13019,7 +13136,7 @@
         </w:rPr>
         <w:t xml:space="preserve"> Sistem Pakar</w:t>
       </w:r>
-      <w:bookmarkEnd w:id="37"/>
+      <w:bookmarkEnd w:id="36"/>
     </w:p>
     <w:p>
       <w:pPr>
@@ -13460,7 +13577,7 @@
           <w:sz w:val="24"/>
         </w:rPr>
       </w:pPr>
-      <w:bookmarkStart w:id="38" w:name="_Toc26889933"/>
+      <w:bookmarkStart w:id="37" w:name="_Toc26889933"/>
       <w:r>
         <w:rPr>
           <w:rFonts w:ascii="Times New Roman" w:hAnsi="Times New Roman" w:cs="Times New Roman"/>
@@ -13471,7 +13588,7 @@
         </w:rPr>
         <w:t>Kelebihan sistem Pakar</w:t>
       </w:r>
-      <w:bookmarkEnd w:id="38"/>
+      <w:bookmarkEnd w:id="37"/>
     </w:p>
     <w:p>
       <w:pPr>
@@ -13658,7 +13775,7 @@
           <w:sz w:val="24"/>
         </w:rPr>
       </w:pPr>
-      <w:bookmarkStart w:id="39" w:name="_Toc26889934"/>
+      <w:bookmarkStart w:id="38" w:name="_Toc26889934"/>
       <w:r>
         <w:rPr>
           <w:rFonts w:ascii="Times New Roman" w:hAnsi="Times New Roman" w:cs="Times New Roman"/>
@@ -13669,7 +13786,7 @@
         </w:rPr>
         <w:t>Sistem pakar dalam Penalaran</w:t>
       </w:r>
-      <w:bookmarkEnd w:id="39"/>
+      <w:bookmarkEnd w:id="38"/>
     </w:p>
     <w:p>
       <w:pPr>
@@ -13884,17 +14001,6 @@
     </w:p>
     <w:p>
       <w:pPr>
-        <w:spacing w:line="480" w:lineRule="auto"/>
-        <w:jc w:val="both"/>
-        <w:rPr>
-          <w:rFonts w:ascii="Times New Roman" w:hAnsi="Times New Roman" w:cs="Times New Roman"/>
-          <w:sz w:val="24"/>
-          <w:szCs w:val="24"/>
-        </w:rPr>
-      </w:pPr>
-    </w:p>
-    <w:p>
-      <w:pPr>
         <w:pStyle w:val="ListParagraph"/>
         <w:numPr>
           <w:ilvl w:val="0"/>
@@ -13962,7 +14068,6 @@
           <w:sz w:val="24"/>
           <w:szCs w:val="24"/>
         </w:rPr>
-        <w:lastRenderedPageBreak/>
         <w:t>Minkowski Distance</w:t>
       </w:r>
     </w:p>
@@ -13983,6 +14088,7 @@
           <w:sz w:val="24"/>
           <w:szCs w:val="24"/>
         </w:rPr>
+        <w:lastRenderedPageBreak/>
         <w:t>Pada pengembangan sistem pakar juga mengadopsi logika fuzzy yang di kenal sebagai metode yang digunakan dalam masalah perdiksi atau ketidakpasitan (Puji Sari Ramdhan &amp; Usti Fatimah, 2018:2)</w:t>
       </w:r>
     </w:p>
@@ -14005,7 +14111,7 @@
           <w:szCs w:val="24"/>
         </w:rPr>
       </w:pPr>
-      <w:bookmarkStart w:id="40" w:name="_Toc26889935"/>
+      <w:bookmarkStart w:id="39" w:name="_Toc26889935"/>
       <w:r>
         <w:rPr>
           <w:rFonts w:ascii="Times New Roman" w:hAnsi="Times New Roman" w:cs="Times New Roman"/>
@@ -14015,9 +14121,20 @@
           <w:sz w:val="24"/>
           <w:szCs w:val="24"/>
         </w:rPr>
-        <w:t>Bimbingan-Konsuling</w:t>
-      </w:r>
-      <w:bookmarkEnd w:id="40"/>
+        <w:t>Bimbingan-Konse</w:t>
+      </w:r>
+      <w:r>
+        <w:rPr>
+          <w:rFonts w:ascii="Times New Roman" w:hAnsi="Times New Roman" w:cs="Times New Roman"/>
+          <w:b/>
+          <w:bCs/>
+          <w:color w:val="000000" w:themeColor="text1"/>
+          <w:sz w:val="24"/>
+          <w:szCs w:val="24"/>
+        </w:rPr>
+        <w:t>ling</w:t>
+      </w:r>
+      <w:bookmarkEnd w:id="39"/>
     </w:p>
     <w:p>
       <w:pPr>
@@ -14069,7 +14186,15 @@
           <w:sz w:val="24"/>
           <w:szCs w:val="24"/>
         </w:rPr>
-        <w:t xml:space="preserve">Bimbingan dan Konsuling </w:t>
+        <w:t>Bimbingan dan Konse</w:t>
+      </w:r>
+      <w:r>
+        <w:rPr>
+          <w:rFonts w:ascii="Times New Roman" w:eastAsia="Times New Roman" w:hAnsi="Times New Roman" w:cs="Times New Roman"/>
+          <w:sz w:val="24"/>
+          <w:szCs w:val="24"/>
+        </w:rPr>
+        <w:t xml:space="preserve">ling </w:t>
       </w:r>
       <w:r>
         <w:rPr>
@@ -14258,7 +14383,15 @@
           <w:sz w:val="24"/>
           <w:szCs w:val="24"/>
         </w:rPr>
-        <w:t>bahwa Layanan bimbingan dan konseling adalah proses pemberian bantuan kepada peserta didik yang dilakukan oleh konselor yang memgalami permasalahan pribadi, sosial, karir dan belajar melalui layanan-layanan yang terdapat dalam bimbingan dan konseling sehingga konsel</w:t>
+        <w:t>bahwa l</w:t>
+      </w:r>
+      <w:r>
+        <w:rPr>
+          <w:rFonts w:ascii="Times New Roman" w:hAnsi="Times New Roman" w:cs="Times New Roman"/>
+          <w:sz w:val="24"/>
+          <w:szCs w:val="24"/>
+        </w:rPr>
+        <w:t>ayanan bimbingan dan konseling adalah proses pemberian bantuan kepada peserta didik yang dilakukan oleh konselor yang memgalami permasalahan pribadi, sosial, karir dan belajar melalui layanan-layanan yang terdapat dalam bimbingan dan konseling sehingga konsel</w:t>
       </w:r>
       <w:r>
         <w:rPr>
@@ -14307,7 +14440,7 @@
           <w:szCs w:val="24"/>
         </w:rPr>
       </w:pPr>
-      <w:bookmarkStart w:id="41" w:name="_Toc26889936"/>
+      <w:bookmarkStart w:id="40" w:name="_Toc26889936"/>
       <w:r>
         <w:rPr>
           <w:rFonts w:ascii="Times New Roman" w:hAnsi="Times New Roman" w:cs="Times New Roman"/>
@@ -14320,7 +14453,7 @@
         <w:lastRenderedPageBreak/>
         <w:t>Perangkat Lunak Pendukung</w:t>
       </w:r>
-      <w:bookmarkEnd w:id="41"/>
+      <w:bookmarkEnd w:id="40"/>
     </w:p>
     <w:p>
       <w:pPr>
@@ -14361,18 +14494,6 @@
         </w:rPr>
         <w:t xml:space="preserve"> di gunakan dalam merancang sistem, di bawah ini akan di jelaskan.</w:t>
       </w:r>
-    </w:p>
-    <w:p>
-      <w:pPr>
-        <w:spacing w:after="0" w:line="480" w:lineRule="auto"/>
-        <w:jc w:val="both"/>
-        <w:rPr>
-          <w:rFonts w:ascii="Times New Roman" w:hAnsi="Times New Roman" w:cs="Times New Roman"/>
-          <w:iCs/>
-          <w:sz w:val="24"/>
-          <w:szCs w:val="24"/>
-        </w:rPr>
-      </w:pPr>
     </w:p>
     <w:p>
       <w:pPr>
@@ -14390,7 +14511,7 @@
           <w:color w:val="000000" w:themeColor="text1"/>
         </w:rPr>
       </w:pPr>
-      <w:bookmarkStart w:id="42" w:name="_Toc26889937"/>
+      <w:bookmarkStart w:id="41" w:name="_Toc26889937"/>
       <w:r>
         <w:rPr>
           <w:rFonts w:ascii="Times New Roman" w:hAnsi="Times New Roman" w:cs="Times New Roman"/>
@@ -14399,7 +14520,7 @@
         </w:rPr>
         <w:t>World Wide Web (WWW)</w:t>
       </w:r>
-      <w:bookmarkEnd w:id="42"/>
+      <w:bookmarkEnd w:id="41"/>
     </w:p>
     <w:p>
       <w:pPr>
@@ -14816,7 +14937,7 @@
           <w:sz w:val="24"/>
         </w:rPr>
       </w:pPr>
-      <w:bookmarkStart w:id="43" w:name="_Toc26889938"/>
+      <w:bookmarkStart w:id="42" w:name="_Toc26889938"/>
       <w:r>
         <w:rPr>
           <w:rFonts w:ascii="Times New Roman" w:hAnsi="Times New Roman" w:cs="Times New Roman"/>
@@ -14839,7 +14960,7 @@
         </w:rPr>
         <w:t>(PHP)</w:t>
       </w:r>
-      <w:bookmarkEnd w:id="43"/>
+      <w:bookmarkEnd w:id="42"/>
     </w:p>
     <w:p>
       <w:pPr>
@@ -15153,7 +15274,7 @@
           <w:sz w:val="24"/>
         </w:rPr>
       </w:pPr>
-      <w:bookmarkStart w:id="44" w:name="_Toc26889939"/>
+      <w:bookmarkStart w:id="43" w:name="_Toc26889939"/>
       <w:r>
         <w:rPr>
           <w:rFonts w:ascii="Times New Roman" w:hAnsi="Times New Roman" w:cs="Times New Roman"/>
@@ -15165,7 +15286,7 @@
         <w:lastRenderedPageBreak/>
         <w:t>HTML</w:t>
       </w:r>
-      <w:bookmarkEnd w:id="44"/>
+      <w:bookmarkEnd w:id="43"/>
     </w:p>
     <w:p>
       <w:pPr>
@@ -15365,7 +15486,7 @@
           <w:sz w:val="24"/>
         </w:rPr>
       </w:pPr>
-      <w:bookmarkStart w:id="45" w:name="_Toc26889940"/>
+      <w:bookmarkStart w:id="44" w:name="_Toc26889940"/>
       <w:r>
         <w:rPr>
           <w:rFonts w:ascii="Times New Roman" w:hAnsi="Times New Roman" w:cs="Times New Roman"/>
@@ -15398,7 +15519,7 @@
         </w:rPr>
         <w:t>)</w:t>
       </w:r>
-      <w:bookmarkEnd w:id="45"/>
+      <w:bookmarkEnd w:id="44"/>
     </w:p>
     <w:p>
       <w:pPr>
@@ -15850,7 +15971,7 @@
           <w:sz w:val="24"/>
         </w:rPr>
       </w:pPr>
-      <w:bookmarkStart w:id="46" w:name="_Toc26889941"/>
+      <w:bookmarkStart w:id="45" w:name="_Toc26889941"/>
       <w:r>
         <w:rPr>
           <w:rFonts w:ascii="Times New Roman" w:hAnsi="Times New Roman" w:cs="Times New Roman"/>
@@ -15862,7 +15983,7 @@
         </w:rPr>
         <w:t>MySQL Database</w:t>
       </w:r>
-      <w:bookmarkEnd w:id="46"/>
+      <w:bookmarkEnd w:id="45"/>
     </w:p>
     <w:p>
       <w:pPr>
@@ -16109,7 +16230,7 @@
           <w:sz w:val="24"/>
         </w:rPr>
       </w:pPr>
-      <w:bookmarkStart w:id="47" w:name="_Toc26889942"/>
+      <w:bookmarkStart w:id="46" w:name="_Toc26889942"/>
       <w:r>
         <w:rPr>
           <w:rFonts w:ascii="Times New Roman" w:hAnsi="Times New Roman" w:cs="Times New Roman"/>
@@ -16122,7 +16243,7 @@
         </w:rPr>
         <w:t>Apache</w:t>
       </w:r>
-      <w:bookmarkEnd w:id="47"/>
+      <w:bookmarkEnd w:id="46"/>
     </w:p>
     <w:p>
       <w:pPr>
@@ -16255,7 +16376,7 @@
           <w:szCs w:val="24"/>
         </w:rPr>
       </w:pPr>
-      <w:bookmarkStart w:id="48" w:name="_Toc26889943"/>
+      <w:bookmarkStart w:id="47" w:name="_Toc26889943"/>
       <w:r>
         <w:rPr>
           <w:rFonts w:ascii="Times New Roman" w:hAnsi="Times New Roman" w:cs="Times New Roman"/>
@@ -16304,7 +16425,7 @@
         </w:rPr>
         <w:t>)</w:t>
       </w:r>
-      <w:bookmarkEnd w:id="48"/>
+      <w:bookmarkEnd w:id="47"/>
     </w:p>
     <w:p>
       <w:pPr>
@@ -16600,7 +16721,7 @@
           <w:sz w:val="24"/>
         </w:rPr>
       </w:pPr>
-      <w:bookmarkStart w:id="49" w:name="_Toc26889944"/>
+      <w:bookmarkStart w:id="48" w:name="_Toc26889944"/>
       <w:r>
         <w:rPr>
           <w:rFonts w:ascii="Times New Roman" w:hAnsi="Times New Roman" w:cs="Times New Roman"/>
@@ -16611,7 +16732,7 @@
         </w:rPr>
         <w:t>Use Case Diagram</w:t>
       </w:r>
-      <w:bookmarkEnd w:id="49"/>
+      <w:bookmarkEnd w:id="48"/>
     </w:p>
     <w:p>
       <w:pPr>
@@ -17020,7 +17141,7 @@
         <w:lastRenderedPageBreak/>
         <w:tab/>
       </w:r>
-      <w:bookmarkStart w:id="50" w:name="_Toc26889945"/>
+      <w:bookmarkStart w:id="49" w:name="_Toc26889945"/>
       <w:r>
         <w:rPr>
           <w:rFonts w:ascii="Times New Roman" w:hAnsi="Times New Roman" w:cs="Times New Roman"/>
@@ -17033,7 +17154,7 @@
         </w:rPr>
         <w:t>Activity Diagram</w:t>
       </w:r>
-      <w:bookmarkEnd w:id="50"/>
+      <w:bookmarkEnd w:id="49"/>
     </w:p>
     <w:p>
       <w:pPr>
@@ -17595,7 +17716,7 @@
                     </wp:anchor>
                   </w:drawing>
                 </mc:Choice>
-                <mc:Fallback xmlns:cx="http://schemas.microsoft.com/office/drawing/2014/chartex" xmlns:cx1="http://schemas.microsoft.com/office/drawing/2015/9/8/chartex" xmlns:cx2="http://schemas.microsoft.com/office/drawing/2015/10/21/chartex" xmlns:cx3="http://schemas.microsoft.com/office/drawing/2016/5/9/chartex" xmlns:cx4="http://schemas.microsoft.com/office/drawing/2016/5/10/chartex" xmlns:cx5="http://schemas.microsoft.com/office/drawing/2016/5/11/chartex" xmlns:cx6="http://schemas.microsoft.com/office/drawing/2016/5/12/chartex" xmlns:cx7="http://schemas.microsoft.com/office/drawing/2016/5/13/chartex" xmlns:cx8="http://schemas.microsoft.com/office/drawing/2016/5/14/chartex" xmlns:aink="http://schemas.microsoft.com/office/drawing/2016/ink" xmlns:am3d="http://schemas.microsoft.com/office/drawing/2017/model3d" xmlns:w15="http://schemas.microsoft.com/office/word/2012/wordml" xmlns:w16cid="http://schemas.microsoft.com/office/word/2016/wordml/cid" xmlns:w16se="http://schemas.microsoft.com/office/word/2015/wordml/symex">
+                <mc:Fallback xmlns:w16se="http://schemas.microsoft.com/office/word/2015/wordml/symex" xmlns:w16cid="http://schemas.microsoft.com/office/word/2016/wordml/cid" xmlns:w15="http://schemas.microsoft.com/office/word/2012/wordml" xmlns:am3d="http://schemas.microsoft.com/office/drawing/2017/model3d" xmlns:aink="http://schemas.microsoft.com/office/drawing/2016/ink" xmlns:cx8="http://schemas.microsoft.com/office/drawing/2016/5/14/chartex" xmlns:cx7="http://schemas.microsoft.com/office/drawing/2016/5/13/chartex" xmlns:cx6="http://schemas.microsoft.com/office/drawing/2016/5/12/chartex" xmlns:cx5="http://schemas.microsoft.com/office/drawing/2016/5/11/chartex" xmlns:cx4="http://schemas.microsoft.com/office/drawing/2016/5/10/chartex" xmlns:cx3="http://schemas.microsoft.com/office/drawing/2016/5/9/chartex" xmlns:cx2="http://schemas.microsoft.com/office/drawing/2015/10/21/chartex" xmlns:cx1="http://schemas.microsoft.com/office/drawing/2015/9/8/chartex" xmlns:cx="http://schemas.microsoft.com/office/drawing/2014/chartex">
                   <w:pict>
                     <v:roundrect w14:anchorId="75FC7EC5" id="Rectangle: Rounded Corners 1" o:spid="_x0000_s1026" style="position:absolute;margin-left:18.6pt;margin-top:11.8pt;width:104.25pt;height:53.25pt;z-index:251660288;visibility:visible;mso-wrap-style:square;mso-wrap-distance-left:9pt;mso-wrap-distance-top:0;mso-wrap-distance-right:9pt;mso-wrap-distance-bottom:0;mso-position-horizontal:absolute;mso-position-horizontal-relative:text;mso-position-vertical:absolute;mso-position-vertical-relative:page;v-text-anchor:middle" arcsize="10923f" o:gfxdata="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" fillcolor="white [3212]" strokecolor="black [3213]" strokeweight="1pt">
                       <v:stroke joinstyle="miter"/>
@@ -17772,7 +17893,7 @@
                     </wp:anchor>
                   </w:drawing>
                 </mc:Choice>
-                <mc:Fallback xmlns:cx="http://schemas.microsoft.com/office/drawing/2014/chartex" xmlns:cx1="http://schemas.microsoft.com/office/drawing/2015/9/8/chartex" xmlns:cx2="http://schemas.microsoft.com/office/drawing/2015/10/21/chartex" xmlns:cx3="http://schemas.microsoft.com/office/drawing/2016/5/9/chartex" xmlns:cx4="http://schemas.microsoft.com/office/drawing/2016/5/10/chartex" xmlns:cx5="http://schemas.microsoft.com/office/drawing/2016/5/11/chartex" xmlns:cx6="http://schemas.microsoft.com/office/drawing/2016/5/12/chartex" xmlns:cx7="http://schemas.microsoft.com/office/drawing/2016/5/13/chartex" xmlns:cx8="http://schemas.microsoft.com/office/drawing/2016/5/14/chartex" xmlns:aink="http://schemas.microsoft.com/office/drawing/2016/ink" xmlns:am3d="http://schemas.microsoft.com/office/drawing/2017/model3d" xmlns:w15="http://schemas.microsoft.com/office/word/2012/wordml" xmlns:w16cid="http://schemas.microsoft.com/office/word/2016/wordml/cid" xmlns:w16se="http://schemas.microsoft.com/office/word/2015/wordml/symex">
+                <mc:Fallback xmlns:w16se="http://schemas.microsoft.com/office/word/2015/wordml/symex" xmlns:w16cid="http://schemas.microsoft.com/office/word/2016/wordml/cid" xmlns:w15="http://schemas.microsoft.com/office/word/2012/wordml" xmlns:am3d="http://schemas.microsoft.com/office/drawing/2017/model3d" xmlns:aink="http://schemas.microsoft.com/office/drawing/2016/ink" xmlns:cx8="http://schemas.microsoft.com/office/drawing/2016/5/14/chartex" xmlns:cx7="http://schemas.microsoft.com/office/drawing/2016/5/13/chartex" xmlns:cx6="http://schemas.microsoft.com/office/drawing/2016/5/12/chartex" xmlns:cx5="http://schemas.microsoft.com/office/drawing/2016/5/11/chartex" xmlns:cx4="http://schemas.microsoft.com/office/drawing/2016/5/10/chartex" xmlns:cx3="http://schemas.microsoft.com/office/drawing/2016/5/9/chartex" xmlns:cx2="http://schemas.microsoft.com/office/drawing/2015/10/21/chartex" xmlns:cx1="http://schemas.microsoft.com/office/drawing/2015/9/8/chartex" xmlns:cx="http://schemas.microsoft.com/office/drawing/2014/chartex">
                   <w:pict>
                     <v:shapetype w14:anchorId="7493604E" id="_x0000_t116" coordsize="21600,21600" o:spt="116" path="m3475,qx,10800,3475,21600l18125,21600qx21600,10800,18125,xe">
                       <v:stroke joinstyle="miter"/>
@@ -17952,7 +18073,7 @@
                     </wp:anchor>
                   </w:drawing>
                 </mc:Choice>
-                <mc:Fallback xmlns:cx="http://schemas.microsoft.com/office/drawing/2014/chartex" xmlns:cx1="http://schemas.microsoft.com/office/drawing/2015/9/8/chartex" xmlns:cx2="http://schemas.microsoft.com/office/drawing/2015/10/21/chartex" xmlns:cx3="http://schemas.microsoft.com/office/drawing/2016/5/9/chartex" xmlns:cx4="http://schemas.microsoft.com/office/drawing/2016/5/10/chartex" xmlns:cx5="http://schemas.microsoft.com/office/drawing/2016/5/11/chartex" xmlns:cx6="http://schemas.microsoft.com/office/drawing/2016/5/12/chartex" xmlns:cx7="http://schemas.microsoft.com/office/drawing/2016/5/13/chartex" xmlns:cx8="http://schemas.microsoft.com/office/drawing/2016/5/14/chartex" xmlns:aink="http://schemas.microsoft.com/office/drawing/2016/ink" xmlns:am3d="http://schemas.microsoft.com/office/drawing/2017/model3d" xmlns:w15="http://schemas.microsoft.com/office/word/2012/wordml" xmlns:w16cid="http://schemas.microsoft.com/office/word/2016/wordml/cid" xmlns:w16se="http://schemas.microsoft.com/office/word/2015/wordml/symex">
+                <mc:Fallback xmlns:w16se="http://schemas.microsoft.com/office/word/2015/wordml/symex" xmlns:w16cid="http://schemas.microsoft.com/office/word/2016/wordml/cid" xmlns:w15="http://schemas.microsoft.com/office/word/2012/wordml" xmlns:am3d="http://schemas.microsoft.com/office/drawing/2017/model3d" xmlns:aink="http://schemas.microsoft.com/office/drawing/2016/ink" xmlns:cx8="http://schemas.microsoft.com/office/drawing/2016/5/14/chartex" xmlns:cx7="http://schemas.microsoft.com/office/drawing/2016/5/13/chartex" xmlns:cx6="http://schemas.microsoft.com/office/drawing/2016/5/12/chartex" xmlns:cx5="http://schemas.microsoft.com/office/drawing/2016/5/11/chartex" xmlns:cx4="http://schemas.microsoft.com/office/drawing/2016/5/10/chartex" xmlns:cx3="http://schemas.microsoft.com/office/drawing/2016/5/9/chartex" xmlns:cx2="http://schemas.microsoft.com/office/drawing/2015/10/21/chartex" xmlns:cx1="http://schemas.microsoft.com/office/drawing/2015/9/8/chartex" xmlns:cx="http://schemas.microsoft.com/office/drawing/2014/chartex">
                   <w:pict>
                     <v:shapetype w14:anchorId="351CB6BA" id="_x0000_t120" coordsize="21600,21600" o:spt="120" path="m10800,qx,10800,10800,21600,21600,10800,10800,xe">
                       <v:path gradientshapeok="t" o:connecttype="custom" o:connectlocs="10800,0;3163,3163;0,10800;3163,18437;10800,21600;18437,18437;21600,10800;18437,3163" textboxrect="3163,3163,18437,18437"/>
@@ -18137,7 +18258,7 @@
                     </wp:anchor>
                   </w:drawing>
                 </mc:Choice>
-                <mc:Fallback xmlns:cx="http://schemas.microsoft.com/office/drawing/2014/chartex" xmlns:cx1="http://schemas.microsoft.com/office/drawing/2015/9/8/chartex" xmlns:cx2="http://schemas.microsoft.com/office/drawing/2015/10/21/chartex" xmlns:cx3="http://schemas.microsoft.com/office/drawing/2016/5/9/chartex" xmlns:cx4="http://schemas.microsoft.com/office/drawing/2016/5/10/chartex" xmlns:cx5="http://schemas.microsoft.com/office/drawing/2016/5/11/chartex" xmlns:cx6="http://schemas.microsoft.com/office/drawing/2016/5/12/chartex" xmlns:cx7="http://schemas.microsoft.com/office/drawing/2016/5/13/chartex" xmlns:cx8="http://schemas.microsoft.com/office/drawing/2016/5/14/chartex" xmlns:aink="http://schemas.microsoft.com/office/drawing/2016/ink" xmlns:am3d="http://schemas.microsoft.com/office/drawing/2017/model3d" xmlns:w15="http://schemas.microsoft.com/office/word/2012/wordml" xmlns:w16cid="http://schemas.microsoft.com/office/word/2016/wordml/cid" xmlns:w16se="http://schemas.microsoft.com/office/word/2015/wordml/symex">
+                <mc:Fallback xmlns:w16se="http://schemas.microsoft.com/office/word/2015/wordml/symex" xmlns:w16cid="http://schemas.microsoft.com/office/word/2016/wordml/cid" xmlns:w15="http://schemas.microsoft.com/office/word/2012/wordml" xmlns:am3d="http://schemas.microsoft.com/office/drawing/2017/model3d" xmlns:aink="http://schemas.microsoft.com/office/drawing/2016/ink" xmlns:cx8="http://schemas.microsoft.com/office/drawing/2016/5/14/chartex" xmlns:cx7="http://schemas.microsoft.com/office/drawing/2016/5/13/chartex" xmlns:cx6="http://schemas.microsoft.com/office/drawing/2016/5/12/chartex" xmlns:cx5="http://schemas.microsoft.com/office/drawing/2016/5/11/chartex" xmlns:cx4="http://schemas.microsoft.com/office/drawing/2016/5/10/chartex" xmlns:cx3="http://schemas.microsoft.com/office/drawing/2016/5/9/chartex" xmlns:cx2="http://schemas.microsoft.com/office/drawing/2015/10/21/chartex" xmlns:cx1="http://schemas.microsoft.com/office/drawing/2015/9/8/chartex" xmlns:cx="http://schemas.microsoft.com/office/drawing/2014/chartex">
                   <w:pict>
                     <v:shape w14:anchorId="7144C130" id="Flowchart: Connector 15" o:spid="_x0000_s1026" type="#_x0000_t120" style="position:absolute;margin-left:53.1pt;margin-top:14.4pt;width:29.25pt;height:33pt;z-index:251659264;visibility:visible;mso-wrap-style:square;mso-width-percent:0;mso-height-percent:0;mso-wrap-distance-left:9pt;mso-wrap-distance-top:0;mso-wrap-distance-right:9pt;mso-wrap-distance-bottom:0;mso-position-horizontal:absolute;mso-position-horizontal-relative:text;mso-position-vertical:absolute;mso-position-vertical-relative:page;mso-width-percent:0;mso-height-percent:0;mso-width-relative:margin;mso-height-relative:margin;v-text-anchor:middle" o:gfxdata="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" fillcolor="white [3212]" strokecolor="black [3213]" strokeweight="1pt">
                       <v:stroke joinstyle="miter"/>
@@ -18214,7 +18335,7 @@
                     </wp:anchor>
                   </w:drawing>
                 </mc:Choice>
-                <mc:Fallback xmlns:cx="http://schemas.microsoft.com/office/drawing/2014/chartex" xmlns:cx1="http://schemas.microsoft.com/office/drawing/2015/9/8/chartex" xmlns:cx2="http://schemas.microsoft.com/office/drawing/2015/10/21/chartex" xmlns:cx3="http://schemas.microsoft.com/office/drawing/2016/5/9/chartex" xmlns:cx4="http://schemas.microsoft.com/office/drawing/2016/5/10/chartex" xmlns:cx5="http://schemas.microsoft.com/office/drawing/2016/5/11/chartex" xmlns:cx6="http://schemas.microsoft.com/office/drawing/2016/5/12/chartex" xmlns:cx7="http://schemas.microsoft.com/office/drawing/2016/5/13/chartex" xmlns:cx8="http://schemas.microsoft.com/office/drawing/2016/5/14/chartex" xmlns:aink="http://schemas.microsoft.com/office/drawing/2016/ink" xmlns:am3d="http://schemas.microsoft.com/office/drawing/2017/model3d" xmlns:w15="http://schemas.microsoft.com/office/word/2012/wordml" xmlns:w16cid="http://schemas.microsoft.com/office/word/2016/wordml/cid" xmlns:w16se="http://schemas.microsoft.com/office/word/2015/wordml/symex">
+                <mc:Fallback xmlns:w16se="http://schemas.microsoft.com/office/word/2015/wordml/symex" xmlns:w16cid="http://schemas.microsoft.com/office/word/2016/wordml/cid" xmlns:w15="http://schemas.microsoft.com/office/word/2012/wordml" xmlns:am3d="http://schemas.microsoft.com/office/drawing/2017/model3d" xmlns:aink="http://schemas.microsoft.com/office/drawing/2016/ink" xmlns:cx8="http://schemas.microsoft.com/office/drawing/2016/5/14/chartex" xmlns:cx7="http://schemas.microsoft.com/office/drawing/2016/5/13/chartex" xmlns:cx6="http://schemas.microsoft.com/office/drawing/2016/5/12/chartex" xmlns:cx5="http://schemas.microsoft.com/office/drawing/2016/5/11/chartex" xmlns:cx4="http://schemas.microsoft.com/office/drawing/2016/5/10/chartex" xmlns:cx3="http://schemas.microsoft.com/office/drawing/2016/5/9/chartex" xmlns:cx2="http://schemas.microsoft.com/office/drawing/2015/10/21/chartex" xmlns:cx1="http://schemas.microsoft.com/office/drawing/2015/9/8/chartex" xmlns:cx="http://schemas.microsoft.com/office/drawing/2014/chartex">
                   <w:pict>
                     <v:shape w14:anchorId="3273E169" id="Flowchart: Connector 13" o:spid="_x0000_s1026" type="#_x0000_t120" style="position:absolute;margin-left:53.85pt;margin-top:18.9pt;width:28.5pt;height:23.25pt;z-index:251663360;visibility:visible;mso-wrap-style:square;mso-wrap-distance-left:9pt;mso-wrap-distance-top:0;mso-wrap-distance-right:9pt;mso-wrap-distance-bottom:0;mso-position-horizontal:absolute;mso-position-horizontal-relative:text;mso-position-vertical:absolute;mso-position-vertical-relative:page;v-text-anchor:middle" o:gfxdata="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" fillcolor="black [3213]" strokecolor="#1f4d78 [1604]" strokeweight="1pt">
                       <v:stroke joinstyle="miter"/>
@@ -18391,7 +18512,7 @@
                     </wp:anchor>
                   </w:drawing>
                 </mc:Choice>
-                <mc:Fallback xmlns:cx="http://schemas.microsoft.com/office/drawing/2014/chartex" xmlns:cx1="http://schemas.microsoft.com/office/drawing/2015/9/8/chartex" xmlns:cx2="http://schemas.microsoft.com/office/drawing/2015/10/21/chartex" xmlns:cx3="http://schemas.microsoft.com/office/drawing/2016/5/9/chartex" xmlns:cx4="http://schemas.microsoft.com/office/drawing/2016/5/10/chartex" xmlns:cx5="http://schemas.microsoft.com/office/drawing/2016/5/11/chartex" xmlns:cx6="http://schemas.microsoft.com/office/drawing/2016/5/12/chartex" xmlns:cx7="http://schemas.microsoft.com/office/drawing/2016/5/13/chartex" xmlns:cx8="http://schemas.microsoft.com/office/drawing/2016/5/14/chartex" xmlns:aink="http://schemas.microsoft.com/office/drawing/2016/ink" xmlns:am3d="http://schemas.microsoft.com/office/drawing/2017/model3d" xmlns:w15="http://schemas.microsoft.com/office/word/2012/wordml" xmlns:w16cid="http://schemas.microsoft.com/office/word/2016/wordml/cid" xmlns:w16se="http://schemas.microsoft.com/office/word/2015/wordml/symex">
+                <mc:Fallback xmlns:w16se="http://schemas.microsoft.com/office/word/2015/wordml/symex" xmlns:w16cid="http://schemas.microsoft.com/office/word/2016/wordml/cid" xmlns:w15="http://schemas.microsoft.com/office/word/2012/wordml" xmlns:am3d="http://schemas.microsoft.com/office/drawing/2017/model3d" xmlns:aink="http://schemas.microsoft.com/office/drawing/2016/ink" xmlns:cx8="http://schemas.microsoft.com/office/drawing/2016/5/14/chartex" xmlns:cx7="http://schemas.microsoft.com/office/drawing/2016/5/13/chartex" xmlns:cx6="http://schemas.microsoft.com/office/drawing/2016/5/12/chartex" xmlns:cx5="http://schemas.microsoft.com/office/drawing/2016/5/11/chartex" xmlns:cx4="http://schemas.microsoft.com/office/drawing/2016/5/10/chartex" xmlns:cx3="http://schemas.microsoft.com/office/drawing/2016/5/9/chartex" xmlns:cx2="http://schemas.microsoft.com/office/drawing/2015/10/21/chartex" xmlns:cx1="http://schemas.microsoft.com/office/drawing/2015/9/8/chartex" xmlns:cx="http://schemas.microsoft.com/office/drawing/2014/chartex">
                   <w:pict>
                     <v:shapetype w14:anchorId="581DE266" id="_x0000_t110" coordsize="21600,21600" o:spt="110" path="m10800,l,10800,10800,21600,21600,10800xe">
                       <v:stroke joinstyle="miter"/>
@@ -18561,7 +18682,7 @@
                     </wp:anchor>
                   </w:drawing>
                 </mc:Choice>
-                <mc:Fallback xmlns:cx="http://schemas.microsoft.com/office/drawing/2014/chartex" xmlns:cx1="http://schemas.microsoft.com/office/drawing/2015/9/8/chartex" xmlns:cx2="http://schemas.microsoft.com/office/drawing/2015/10/21/chartex" xmlns:cx3="http://schemas.microsoft.com/office/drawing/2016/5/9/chartex" xmlns:cx4="http://schemas.microsoft.com/office/drawing/2016/5/10/chartex" xmlns:cx5="http://schemas.microsoft.com/office/drawing/2016/5/11/chartex" xmlns:cx6="http://schemas.microsoft.com/office/drawing/2016/5/12/chartex" xmlns:cx7="http://schemas.microsoft.com/office/drawing/2016/5/13/chartex" xmlns:cx8="http://schemas.microsoft.com/office/drawing/2016/5/14/chartex" xmlns:aink="http://schemas.microsoft.com/office/drawing/2016/ink" xmlns:am3d="http://schemas.microsoft.com/office/drawing/2017/model3d" xmlns:w15="http://schemas.microsoft.com/office/word/2012/wordml" xmlns:w16cid="http://schemas.microsoft.com/office/word/2016/wordml/cid" xmlns:w16se="http://schemas.microsoft.com/office/word/2015/wordml/symex">
+                <mc:Fallback xmlns:w16se="http://schemas.microsoft.com/office/word/2015/wordml/symex" xmlns:w16cid="http://schemas.microsoft.com/office/word/2016/wordml/cid" xmlns:w15="http://schemas.microsoft.com/office/word/2012/wordml" xmlns:am3d="http://schemas.microsoft.com/office/drawing/2017/model3d" xmlns:aink="http://schemas.microsoft.com/office/drawing/2016/ink" xmlns:cx8="http://schemas.microsoft.com/office/drawing/2016/5/14/chartex" xmlns:cx7="http://schemas.microsoft.com/office/drawing/2016/5/13/chartex" xmlns:cx6="http://schemas.microsoft.com/office/drawing/2016/5/12/chartex" xmlns:cx5="http://schemas.microsoft.com/office/drawing/2016/5/11/chartex" xmlns:cx4="http://schemas.microsoft.com/office/drawing/2016/5/10/chartex" xmlns:cx3="http://schemas.microsoft.com/office/drawing/2016/5/9/chartex" xmlns:cx2="http://schemas.microsoft.com/office/drawing/2015/10/21/chartex" xmlns:cx1="http://schemas.microsoft.com/office/drawing/2015/9/8/chartex" xmlns:cx="http://schemas.microsoft.com/office/drawing/2014/chartex">
                   <w:pict>
                     <v:shapetype w14:anchorId="552596EC" id="_x0000_t32" coordsize="21600,21600" o:spt="32" o:oned="t" path="m,l21600,21600e" filled="f">
                       <v:path arrowok="t" fillok="f" o:connecttype="none"/>
@@ -18637,7 +18758,7 @@
                     </wp:anchor>
                   </w:drawing>
                 </mc:Choice>
-                <mc:Fallback xmlns:cx="http://schemas.microsoft.com/office/drawing/2014/chartex" xmlns:cx1="http://schemas.microsoft.com/office/drawing/2015/9/8/chartex" xmlns:cx2="http://schemas.microsoft.com/office/drawing/2015/10/21/chartex" xmlns:cx3="http://schemas.microsoft.com/office/drawing/2016/5/9/chartex" xmlns:cx4="http://schemas.microsoft.com/office/drawing/2016/5/10/chartex" xmlns:cx5="http://schemas.microsoft.com/office/drawing/2016/5/11/chartex" xmlns:cx6="http://schemas.microsoft.com/office/drawing/2016/5/12/chartex" xmlns:cx7="http://schemas.microsoft.com/office/drawing/2016/5/13/chartex" xmlns:cx8="http://schemas.microsoft.com/office/drawing/2016/5/14/chartex" xmlns:aink="http://schemas.microsoft.com/office/drawing/2016/ink" xmlns:am3d="http://schemas.microsoft.com/office/drawing/2017/model3d" xmlns:w15="http://schemas.microsoft.com/office/word/2012/wordml" xmlns:w16cid="http://schemas.microsoft.com/office/word/2016/wordml/cid" xmlns:w16se="http://schemas.microsoft.com/office/word/2015/wordml/symex">
+                <mc:Fallback xmlns:w16se="http://schemas.microsoft.com/office/word/2015/wordml/symex" xmlns:w16cid="http://schemas.microsoft.com/office/word/2016/wordml/cid" xmlns:w15="http://schemas.microsoft.com/office/word/2012/wordml" xmlns:am3d="http://schemas.microsoft.com/office/drawing/2017/model3d" xmlns:aink="http://schemas.microsoft.com/office/drawing/2016/ink" xmlns:cx8="http://schemas.microsoft.com/office/drawing/2016/5/14/chartex" xmlns:cx7="http://schemas.microsoft.com/office/drawing/2016/5/13/chartex" xmlns:cx6="http://schemas.microsoft.com/office/drawing/2016/5/12/chartex" xmlns:cx5="http://schemas.microsoft.com/office/drawing/2016/5/11/chartex" xmlns:cx4="http://schemas.microsoft.com/office/drawing/2016/5/10/chartex" xmlns:cx3="http://schemas.microsoft.com/office/drawing/2016/5/9/chartex" xmlns:cx2="http://schemas.microsoft.com/office/drawing/2015/10/21/chartex" xmlns:cx1="http://schemas.microsoft.com/office/drawing/2015/9/8/chartex" xmlns:cx="http://schemas.microsoft.com/office/drawing/2014/chartex">
                   <w:pict>
                     <v:shape w14:anchorId="54C3CAD1" id="Straight Arrow Connector 21" o:spid="_x0000_s1026" type="#_x0000_t32" style="position:absolute;margin-left:53.85pt;margin-top:21.1pt;width:47.25pt;height:.75pt;flip:x y;z-index:251667456;visibility:visible;mso-wrap-style:square;mso-wrap-distance-left:9pt;mso-wrap-distance-top:0;mso-wrap-distance-right:9pt;mso-wrap-distance-bottom:0;mso-position-horizontal:absolute;mso-position-horizontal-relative:text;mso-position-vertical:absolute;mso-position-vertical-relative:page" o:gfxdata="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" strokecolor="black [3213]" strokeweight="1.5pt">
                       <v:stroke endarrow="block" joinstyle="miter"/>
@@ -18710,7 +18831,7 @@
                     </wp:anchor>
                   </w:drawing>
                 </mc:Choice>
-                <mc:Fallback xmlns:cx="http://schemas.microsoft.com/office/drawing/2014/chartex" xmlns:cx1="http://schemas.microsoft.com/office/drawing/2015/9/8/chartex" xmlns:cx2="http://schemas.microsoft.com/office/drawing/2015/10/21/chartex" xmlns:cx3="http://schemas.microsoft.com/office/drawing/2016/5/9/chartex" xmlns:cx4="http://schemas.microsoft.com/office/drawing/2016/5/10/chartex" xmlns:cx5="http://schemas.microsoft.com/office/drawing/2016/5/11/chartex" xmlns:cx6="http://schemas.microsoft.com/office/drawing/2016/5/12/chartex" xmlns:cx7="http://schemas.microsoft.com/office/drawing/2016/5/13/chartex" xmlns:cx8="http://schemas.microsoft.com/office/drawing/2016/5/14/chartex" xmlns:aink="http://schemas.microsoft.com/office/drawing/2016/ink" xmlns:am3d="http://schemas.microsoft.com/office/drawing/2017/model3d" xmlns:w15="http://schemas.microsoft.com/office/word/2012/wordml" xmlns:w16cid="http://schemas.microsoft.com/office/word/2016/wordml/cid" xmlns:w16se="http://schemas.microsoft.com/office/word/2015/wordml/symex">
+                <mc:Fallback xmlns:w16se="http://schemas.microsoft.com/office/word/2015/wordml/symex" xmlns:w16cid="http://schemas.microsoft.com/office/word/2016/wordml/cid" xmlns:w15="http://schemas.microsoft.com/office/word/2012/wordml" xmlns:am3d="http://schemas.microsoft.com/office/drawing/2017/model3d" xmlns:aink="http://schemas.microsoft.com/office/drawing/2016/ink" xmlns:cx8="http://schemas.microsoft.com/office/drawing/2016/5/14/chartex" xmlns:cx7="http://schemas.microsoft.com/office/drawing/2016/5/13/chartex" xmlns:cx6="http://schemas.microsoft.com/office/drawing/2016/5/12/chartex" xmlns:cx5="http://schemas.microsoft.com/office/drawing/2016/5/11/chartex" xmlns:cx4="http://schemas.microsoft.com/office/drawing/2016/5/10/chartex" xmlns:cx3="http://schemas.microsoft.com/office/drawing/2016/5/9/chartex" xmlns:cx2="http://schemas.microsoft.com/office/drawing/2015/10/21/chartex" xmlns:cx1="http://schemas.microsoft.com/office/drawing/2015/9/8/chartex" xmlns:cx="http://schemas.microsoft.com/office/drawing/2014/chartex">
                   <w:pict>
                     <v:shape w14:anchorId="4BC1FE22" id="Straight Arrow Connector 20" o:spid="_x0000_s1026" type="#_x0000_t32" style="position:absolute;margin-left:16.35pt;margin-top:13.6pt;width:.75pt;height:36.75pt;flip:y;z-index:-251650048;visibility:visible;mso-wrap-style:square;mso-wrap-distance-left:9pt;mso-wrap-distance-top:0;mso-wrap-distance-right:9pt;mso-wrap-distance-bottom:0;mso-position-horizontal:absolute;mso-position-horizontal-relative:text;mso-position-vertical:absolute;mso-position-vertical-relative:page" o:gfxdata="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" strokecolor="black [3213]" strokeweight="1.5pt">
                       <v:stroke endarrow="block" joinstyle="miter"/>
@@ -18783,7 +18904,7 @@
                     </wp:anchor>
                   </w:drawing>
                 </mc:Choice>
-                <mc:Fallback xmlns:cx="http://schemas.microsoft.com/office/drawing/2014/chartex" xmlns:cx1="http://schemas.microsoft.com/office/drawing/2015/9/8/chartex" xmlns:cx2="http://schemas.microsoft.com/office/drawing/2015/10/21/chartex" xmlns:cx3="http://schemas.microsoft.com/office/drawing/2016/5/9/chartex" xmlns:cx4="http://schemas.microsoft.com/office/drawing/2016/5/10/chartex" xmlns:cx5="http://schemas.microsoft.com/office/drawing/2016/5/11/chartex" xmlns:cx6="http://schemas.microsoft.com/office/drawing/2016/5/12/chartex" xmlns:cx7="http://schemas.microsoft.com/office/drawing/2016/5/13/chartex" xmlns:cx8="http://schemas.microsoft.com/office/drawing/2016/5/14/chartex" xmlns:aink="http://schemas.microsoft.com/office/drawing/2016/ink" xmlns:am3d="http://schemas.microsoft.com/office/drawing/2017/model3d" xmlns:w15="http://schemas.microsoft.com/office/word/2012/wordml" xmlns:w16cid="http://schemas.microsoft.com/office/word/2016/wordml/cid" xmlns:w16se="http://schemas.microsoft.com/office/word/2015/wordml/symex">
+                <mc:Fallback xmlns:w16se="http://schemas.microsoft.com/office/word/2015/wordml/symex" xmlns:w16cid="http://schemas.microsoft.com/office/word/2016/wordml/cid" xmlns:w15="http://schemas.microsoft.com/office/word/2012/wordml" xmlns:am3d="http://schemas.microsoft.com/office/drawing/2017/model3d" xmlns:aink="http://schemas.microsoft.com/office/drawing/2016/ink" xmlns:cx8="http://schemas.microsoft.com/office/drawing/2016/5/14/chartex" xmlns:cx7="http://schemas.microsoft.com/office/drawing/2016/5/13/chartex" xmlns:cx6="http://schemas.microsoft.com/office/drawing/2016/5/12/chartex" xmlns:cx5="http://schemas.microsoft.com/office/drawing/2016/5/11/chartex" xmlns:cx4="http://schemas.microsoft.com/office/drawing/2016/5/10/chartex" xmlns:cx3="http://schemas.microsoft.com/office/drawing/2016/5/9/chartex" xmlns:cx2="http://schemas.microsoft.com/office/drawing/2015/10/21/chartex" xmlns:cx1="http://schemas.microsoft.com/office/drawing/2015/9/8/chartex" xmlns:cx="http://schemas.microsoft.com/office/drawing/2014/chartex">
                   <w:pict>
                     <v:shape w14:anchorId="58041525" id="Straight Arrow Connector 18" o:spid="_x0000_s1026" type="#_x0000_t32" style="position:absolute;margin-left:39.6pt;margin-top:13.6pt;width:0;height:40.5pt;z-index:-251651072;visibility:visible;mso-wrap-style:square;mso-wrap-distance-left:9pt;mso-wrap-distance-top:0;mso-wrap-distance-right:9pt;mso-wrap-distance-bottom:0;mso-position-horizontal:absolute;mso-position-horizontal-relative:text;mso-position-vertical:absolute;mso-position-vertical-relative:page" o:gfxdata="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" strokecolor="black [3213]" strokeweight="1.5pt">
                       <v:stroke endarrow="block" joinstyle="miter"/>
@@ -18907,7 +19028,7 @@
         </w:rPr>
         <w:tab/>
       </w:r>
-      <w:bookmarkStart w:id="51" w:name="_Toc26889946"/>
+      <w:bookmarkStart w:id="50" w:name="_Toc26889946"/>
       <w:r>
         <w:rPr>
           <w:rFonts w:ascii="Times New Roman" w:hAnsi="Times New Roman" w:cs="Times New Roman"/>
@@ -18920,7 +19041,7 @@
         </w:rPr>
         <w:t>Sequence Diagram</w:t>
       </w:r>
-      <w:bookmarkEnd w:id="51"/>
+      <w:bookmarkEnd w:id="50"/>
     </w:p>
     <w:p>
       <w:pPr>
@@ -19160,7 +19281,7 @@
         </w:rPr>
         <w:tab/>
       </w:r>
-      <w:bookmarkStart w:id="52" w:name="_Toc26889947"/>
+      <w:bookmarkStart w:id="51" w:name="_Toc26889947"/>
       <w:r>
         <w:rPr>
           <w:rFonts w:ascii="Times New Roman" w:eastAsia="Times New Roman" w:hAnsi="Times New Roman" w:cs="Times New Roman"/>
@@ -19173,7 +19294,7 @@
         </w:rPr>
         <w:t>Class Diagram</w:t>
       </w:r>
-      <w:bookmarkEnd w:id="52"/>
+      <w:bookmarkEnd w:id="51"/>
     </w:p>
     <w:p>
       <w:pPr>
@@ -19318,16 +19439,6 @@
           <w:shd w:val="clear" w:color="auto" w:fill="FFFFFF"/>
         </w:rPr>
         <w:t>class diagram</w:t>
-      </w:r>
-      <w:r>
-        <w:rPr>
-          <w:rFonts w:ascii="Times New Roman" w:hAnsi="Times New Roman" w:cs="Times New Roman"/>
-          <w:color w:val="000000"/>
-          <w:sz w:val="24"/>
-          <w:szCs w:val="24"/>
-          <w:shd w:val="clear" w:color="auto" w:fill="FFFFFF"/>
-        </w:rPr>
-        <w:t xml:space="preserve"> </w:t>
       </w:r>
       <w:r>
         <w:rPr>
@@ -20556,8 +20667,8 @@
           <w:lang w:val="en-ID"/>
         </w:rPr>
       </w:pPr>
-      <w:bookmarkStart w:id="53" w:name="_Toc24745381"/>
-      <w:bookmarkStart w:id="54" w:name="_Toc26889948"/>
+      <w:bookmarkStart w:id="52" w:name="_Toc24745381"/>
+      <w:bookmarkStart w:id="53" w:name="_Toc26889948"/>
       <w:r>
         <w:rPr>
           <w:rFonts w:ascii="Times New Roman" w:eastAsia="Times New Roman" w:hAnsi="Times New Roman" w:cs="Times New Roman"/>
@@ -20581,7 +20692,7 @@
         </w:rPr>
         <w:t xml:space="preserve"> 3</w:t>
       </w:r>
-      <w:bookmarkEnd w:id="53"/>
+      <w:bookmarkEnd w:id="52"/>
       <w:r>
         <w:rPr>
           <w:rFonts w:ascii="Times New Roman" w:hAnsi="Times New Roman" w:cs="Times New Roman"/>
@@ -20627,8 +20738,8 @@
         </w:rPr>
         <w:t>ANALISIS DAN PERANCANGAN SISTEM</w:t>
       </w:r>
-      <w:bookmarkStart w:id="55" w:name="_Toc24745382"/>
-      <w:bookmarkEnd w:id="54"/>
+      <w:bookmarkStart w:id="54" w:name="_Toc24745382"/>
+      <w:bookmarkEnd w:id="53"/>
     </w:p>
     <w:p>
       <w:pPr>
@@ -20646,7 +20757,7 @@
           <w:szCs w:val="24"/>
         </w:rPr>
       </w:pPr>
-      <w:bookmarkStart w:id="56" w:name="_Toc26889949"/>
+      <w:bookmarkStart w:id="55" w:name="_Toc26889949"/>
       <w:r>
         <w:rPr>
           <w:rFonts w:ascii="Times New Roman" w:hAnsi="Times New Roman" w:cs="Times New Roman"/>
@@ -20677,8 +20788,8 @@
         </w:rPr>
         <w:t>Kebutuhan Sistem</w:t>
       </w:r>
+      <w:bookmarkEnd w:id="54"/>
       <w:bookmarkEnd w:id="55"/>
-      <w:bookmarkEnd w:id="56"/>
     </w:p>
     <w:p>
       <w:pPr>
@@ -20694,7 +20805,7 @@
           <w:sz w:val="24"/>
         </w:rPr>
       </w:pPr>
-      <w:bookmarkStart w:id="57" w:name="_Toc26889950"/>
+      <w:bookmarkStart w:id="56" w:name="_Toc26889950"/>
       <w:r>
         <w:rPr>
           <w:rFonts w:ascii="Times New Roman" w:hAnsi="Times New Roman" w:cs="Times New Roman"/>
@@ -20705,7 +20816,7 @@
         </w:rPr>
         <w:t>Analisa Bimbingan Konselling</w:t>
       </w:r>
-      <w:bookmarkEnd w:id="57"/>
+      <w:bookmarkEnd w:id="56"/>
       <w:r>
         <w:rPr>
           <w:rFonts w:ascii="Times New Roman" w:hAnsi="Times New Roman" w:cs="Times New Roman"/>
@@ -20824,7 +20935,7 @@
           <w:szCs w:val="24"/>
         </w:rPr>
       </w:pPr>
-      <w:bookmarkStart w:id="58" w:name="_Toc26889951"/>
+      <w:bookmarkStart w:id="57" w:name="_Toc26889951"/>
       <w:r>
         <w:rPr>
           <w:rFonts w:ascii="Times New Roman" w:hAnsi="Times New Roman" w:cs="Times New Roman"/>
@@ -20835,7 +20946,7 @@
         </w:rPr>
         <w:t>Akuisisi Pengetahuan</w:t>
       </w:r>
-      <w:bookmarkEnd w:id="58"/>
+      <w:bookmarkEnd w:id="57"/>
     </w:p>
     <w:p>
       <w:pPr>
@@ -29290,7 +29401,7 @@
           <w:szCs w:val="24"/>
         </w:rPr>
       </w:pPr>
-      <w:bookmarkStart w:id="59" w:name="_Toc26889952"/>
+      <w:bookmarkStart w:id="58" w:name="_Toc26889952"/>
       <w:r>
         <w:rPr>
           <w:rFonts w:ascii="Times New Roman" w:hAnsi="Times New Roman" w:cs="Times New Roman"/>
@@ -29301,7 +29412,7 @@
         </w:rPr>
         <w:t>Basis Pengetahuan</w:t>
       </w:r>
-      <w:bookmarkEnd w:id="59"/>
+      <w:bookmarkEnd w:id="58"/>
     </w:p>
     <w:p>
       <w:pPr>
@@ -30716,7 +30827,7 @@
           <w:szCs w:val="24"/>
         </w:rPr>
       </w:pPr>
-      <w:bookmarkStart w:id="60" w:name="_Toc26889953"/>
+      <w:bookmarkStart w:id="59" w:name="_Toc26889953"/>
       <w:r>
         <w:rPr>
           <w:rFonts w:ascii="Times New Roman" w:hAnsi="Times New Roman" w:cs="Times New Roman"/>
@@ -30727,7 +30838,7 @@
         </w:rPr>
         <w:t>Perancangan Sistem</w:t>
       </w:r>
-      <w:bookmarkEnd w:id="60"/>
+      <w:bookmarkEnd w:id="59"/>
     </w:p>
     <w:p>
       <w:pPr>
@@ -30792,7 +30903,7 @@
           <w:szCs w:val="24"/>
         </w:rPr>
       </w:pPr>
-      <w:bookmarkStart w:id="61" w:name="_Toc26889954"/>
+      <w:bookmarkStart w:id="60" w:name="_Toc26889954"/>
       <w:r>
         <w:rPr>
           <w:rFonts w:ascii="Times New Roman" w:eastAsia="Times New Roman" w:hAnsi="Times New Roman" w:cs="Times New Roman"/>
@@ -30823,7 +30934,7 @@
         </w:rPr>
         <w:t xml:space="preserve"> Kebutuhan Sistem</w:t>
       </w:r>
-      <w:bookmarkEnd w:id="61"/>
+      <w:bookmarkEnd w:id="60"/>
     </w:p>
     <w:p>
       <w:pPr>
@@ -31001,7 +31112,7 @@
           <w:szCs w:val="24"/>
         </w:rPr>
       </w:pPr>
-      <w:bookmarkStart w:id="62" w:name="_Toc26889955"/>
+      <w:bookmarkStart w:id="61" w:name="_Toc26889955"/>
       <w:r>
         <w:rPr>
           <w:rFonts w:ascii="Times New Roman" w:eastAsia="Times New Roman" w:hAnsi="Times New Roman" w:cs="Times New Roman"/>
@@ -31023,7 +31134,7 @@
         </w:rPr>
         <w:t>(UML)</w:t>
       </w:r>
-      <w:bookmarkEnd w:id="62"/>
+      <w:bookmarkEnd w:id="61"/>
     </w:p>
     <w:p>
       <w:pPr>
@@ -31247,7 +31358,7 @@
           <w:color w:val="auto"/>
         </w:rPr>
       </w:pPr>
-      <w:bookmarkStart w:id="63" w:name="_Toc26889956"/>
+      <w:bookmarkStart w:id="62" w:name="_Toc26889956"/>
       <w:r>
         <w:rPr>
           <w:rFonts w:ascii="Times New Roman" w:hAnsi="Times New Roman" w:cs="Times New Roman"/>
@@ -31258,7 +31369,7 @@
         </w:rPr>
         <w:t>Use Case Diagram</w:t>
       </w:r>
-      <w:bookmarkEnd w:id="63"/>
+      <w:bookmarkEnd w:id="62"/>
     </w:p>
     <w:p>
       <w:pPr>
@@ -31371,16 +31482,13 @@
         <w:spacing w:line="480" w:lineRule="auto"/>
         <w:jc w:val="center"/>
       </w:pPr>
-      <w:r>
-        <w:rPr>
-          <w:noProof/>
-        </w:rPr>
-        <w:lastRenderedPageBreak/>
+      <w:bookmarkStart w:id="63" w:name="_GoBack"/>
+      <w:r>
         <w:drawing>
-          <wp:inline distT="0" distB="0" distL="0" distR="0" wp14:anchorId="1B882A97" wp14:editId="1181C4C2">
-            <wp:extent cx="5039995" cy="3881908"/>
-            <wp:effectExtent l="0" t="0" r="8255" b="4445"/>
-            <wp:docPr id="39" name="Picture 39"/>
+          <wp:inline distT="0" distB="0" distL="0" distR="0" wp14:anchorId="07E5EF59" wp14:editId="5CDD1227">
+            <wp:extent cx="4251498" cy="3446526"/>
+            <wp:effectExtent l="0" t="0" r="0" b="1905"/>
+            <wp:docPr id="17" name="Picture 17"/>
             <wp:cNvGraphicFramePr>
               <a:graphicFrameLocks xmlns:a="http://schemas.openxmlformats.org/drawingml/2006/main" noChangeAspect="1"/>
             </wp:cNvGraphicFramePr>
@@ -31400,7 +31508,7 @@
                   <pic:spPr>
                     <a:xfrm>
                       <a:off x="0" y="0"/>
-                      <a:ext cx="5039995" cy="3881908"/>
+                      <a:ext cx="4252570" cy="3447395"/>
                     </a:xfrm>
                     <a:prstGeom prst="rect">
                       <a:avLst/>
@@ -31412,6 +31520,7 @@
           </wp:inline>
         </w:drawing>
       </w:r>
+      <w:bookmarkEnd w:id="63"/>
     </w:p>
     <w:p>
       <w:pPr>
@@ -31485,6 +31594,7 @@
         <w:rPr>
           <w:szCs w:val="24"/>
         </w:rPr>
+        <w:lastRenderedPageBreak/>
         <w:tab/>
       </w:r>
       <w:r>
@@ -31770,16 +31880,7 @@
           <w:sz w:val="24"/>
           <w:szCs w:val="24"/>
         </w:rPr>
-        <w:t xml:space="preserve">beberapa kotak inputan dari </w:t>
-      </w:r>
-      <w:r>
-        <w:rPr>
-          <w:rFonts w:ascii="Times New Roman" w:hAnsi="Times New Roman" w:cs="Times New Roman"/>
-          <w:sz w:val="24"/>
-          <w:szCs w:val="24"/>
-        </w:rPr>
-        <w:lastRenderedPageBreak/>
-        <w:t>nama-lengkap dan beberapa kotak inputan lainnya yang wajib untuk di isi dengan lengkap dan benar sesuai dengan ketentuan dan persy</w:t>
+        <w:t>beberapa kotak inputan dari nama-lengkap dan beberapa kotak inputan lainnya yang wajib untuk di isi dengan lengkap dan benar sesuai dengan ketentuan dan persy</w:t>
       </w:r>
       <w:r>
         <w:rPr>
@@ -31813,6 +31914,7 @@
           <w:noProof/>
           <w:szCs w:val="24"/>
         </w:rPr>
+        <w:lastRenderedPageBreak/>
         <w:drawing>
           <wp:inline distT="0" distB="0" distL="0" distR="0" wp14:anchorId="123EBE5C" wp14:editId="0C1989CB">
             <wp:extent cx="2714500" cy="3201339"/>
@@ -40482,7 +40584,7 @@
           <w:rPr>
             <w:noProof/>
           </w:rPr>
-          <w:t>6</w:t>
+          <w:t>36</w:t>
         </w:r>
         <w:r>
           <w:rPr>
@@ -40535,7 +40637,7 @@
           <w:rPr>
             <w:noProof/>
           </w:rPr>
-          <w:t>5</w:t>
+          <w:t>37</w:t>
         </w:r>
         <w:r>
           <w:rPr>
@@ -46610,7 +46712,7 @@
   <a:extraClrSchemeLst/>
   <a:extLst>
     <a:ext uri="{05A4C25C-085E-4340-85A3-A5531E510DB2}">
-      <thm15:themeFamily xmlns="" xmlns:thm15="http://schemas.microsoft.com/office/thememl/2012/main" name="Office Theme" id="{62F939B6-93AF-4DB8-9C6B-D6C7DFDC589F}" vid="{4A3C46E8-61CC-4603-A589-7422A47A8E4A}"/>
+      <thm15:themeFamily xmlns:thm15="http://schemas.microsoft.com/office/thememl/2012/main" xmlns="" name="Office Theme" id="{62F939B6-93AF-4DB8-9C6B-D6C7DFDC589F}" vid="{4A3C46E8-61CC-4603-A589-7422A47A8E4A}"/>
     </a:ext>
   </a:extLst>
 </a:theme>
@@ -46621,7 +46723,7 @@
 </file>
 
 <file path=customXml/itemProps1.xml><?xml version="1.0" encoding="utf-8"?>
-<ds:datastoreItem xmlns:ds="http://schemas.openxmlformats.org/officeDocument/2006/customXml" ds:itemID="{386DF1E7-229C-4B08-AD52-5C3EB7D0D6D2}">
+<ds:datastoreItem xmlns:ds="http://schemas.openxmlformats.org/officeDocument/2006/customXml" ds:itemID="{6E6998C7-54E1-45A3-A30F-E2DEB3D78DD2}">
   <ds:schemaRefs>
     <ds:schemaRef ds:uri="http://schemas.openxmlformats.org/officeDocument/2006/bibliography"/>
   </ds:schemaRefs>

</xml_diff>